<commit_message>
added changes in the docx files
</commit_message>
<xml_diff>
--- a/backend/extractor/1.docx
+++ b/backend/extractor/1.docx
@@ -55,7 +55,7 @@
           <w:sz w:val="20"/>
         </w:rPr>
         <w:drawing>
-          <wp:inline distT="0" distB="0" distL="0" distR="0" wp14:anchorId="68360971" wp14:editId="7C152F74">
+          <wp:inline distT="0" distB="0" distL="0" distR="0" wp14:anchorId="65ABF566" wp14:editId="10F234D5">
             <wp:extent cx="2160826" cy="1790223"/>
             <wp:effectExtent l="0" t="0" r="0" b="0"/>
             <wp:docPr id="3" name="Image 3"/>
@@ -262,13 +262,7 @@
         </w:rPr>
       </w:pPr>
       <w:r>
-        <w:rPr>
-          <w:bCs/>
-        </w:rPr>
-        <w:t>Program:</w:t>
-      </w:r>
-      <w:r>
-        <w:t xml:space="preserve"> </w:t>
+        <w:t xml:space="preserve">Program: </w:t>
       </w:r>
       <w:r>
         <w:t>Computer Science Engineering</w:t>
@@ -6983,536 +6977,597 @@
         <w:t>5. PEOs and POs &amp; PSOs of the Program</w:t>
       </w:r>
     </w:p>
-    <w:p/>
     <w:p>
       <w:pPr>
-        <w:ind w:left="1008"/>
-      </w:pPr>
-      <w:r>
-        <w:rPr>
-          <w:b/>
-          <w:sz w:val="24"/>
+        <w:pStyle w:val="Heading1"/>
+        <w:rPr>
+          <w:b w:val="0"/>
+          <w:bCs w:val="0"/>
+          <w:sz w:val="24"/>
+          <w:szCs w:val="24"/>
+        </w:rPr>
+      </w:pPr>
+      <w:r>
+        <w:rPr>
+          <w:b w:val="0"/>
+          <w:bCs w:val="0"/>
+          <w:sz w:val="24"/>
+          <w:szCs w:val="24"/>
         </w:rPr>
         <w:t>Program Educational Objectives (PEO):</w:t>
       </w:r>
     </w:p>
     <w:p>
       <w:pPr>
-        <w:numPr>
-          <w:ilvl w:val="0"/>
-          <w:numId w:val="1"/>
-        </w:numPr>
-        <w:ind w:left="1728" w:right="720"/>
-      </w:pPr>
-      <w:r>
+        <w:pStyle w:val="Heading1"/>
+        <w:rPr>
+          <w:b w:val="0"/>
+          <w:bCs w:val="0"/>
+          <w:sz w:val="24"/>
+          <w:szCs w:val="24"/>
+        </w:rPr>
+      </w:pPr>
+      <w:r>
+        <w:rPr>
+          <w:b w:val="0"/>
+          <w:bCs w:val="0"/>
+          <w:sz w:val="24"/>
+          <w:szCs w:val="24"/>
+        </w:rPr>
         <w:t>PEO 1: Identify real-life problems and develop creative and innovative hardware/software-based solutions.</w:t>
       </w:r>
     </w:p>
     <w:p>
       <w:pPr>
-        <w:numPr>
-          <w:ilvl w:val="0"/>
-          <w:numId w:val="1"/>
-        </w:numPr>
-        <w:ind w:left="1728" w:right="720"/>
-      </w:pPr>
-      <w:r>
+        <w:pStyle w:val="Heading1"/>
+        <w:rPr>
+          <w:b w:val="0"/>
+          <w:bCs w:val="0"/>
+          <w:sz w:val="24"/>
+          <w:szCs w:val="24"/>
+        </w:rPr>
+      </w:pPr>
+      <w:r>
+        <w:rPr>
+          <w:b w:val="0"/>
+          <w:bCs w:val="0"/>
+          <w:sz w:val="24"/>
+          <w:szCs w:val="24"/>
+        </w:rPr>
         <w:t xml:space="preserve">PEO 2: Achieve professional development through self-learning to adapt to the technological changes in the </w:t>
       </w:r>
       <w:proofErr w:type="gramStart"/>
       <w:r>
+        <w:rPr>
+          <w:b w:val="0"/>
+          <w:bCs w:val="0"/>
+          <w:sz w:val="24"/>
+          <w:szCs w:val="24"/>
+        </w:rPr>
         <w:t>ever changing</w:t>
       </w:r>
       <w:proofErr w:type="gramEnd"/>
       <w:r>
+        <w:rPr>
+          <w:b w:val="0"/>
+          <w:bCs w:val="0"/>
+          <w:sz w:val="24"/>
+          <w:szCs w:val="24"/>
+        </w:rPr>
         <w:t xml:space="preserve"> field of computing.</w:t>
       </w:r>
     </w:p>
     <w:p>
       <w:pPr>
-        <w:numPr>
-          <w:ilvl w:val="0"/>
-          <w:numId w:val="1"/>
-        </w:numPr>
-        <w:ind w:left="1728" w:right="720"/>
-      </w:pPr>
-      <w:r>
+        <w:pStyle w:val="Heading1"/>
+        <w:rPr>
+          <w:b w:val="0"/>
+          <w:bCs w:val="0"/>
+          <w:sz w:val="24"/>
+          <w:szCs w:val="24"/>
+        </w:rPr>
+      </w:pPr>
+      <w:r>
+        <w:rPr>
+          <w:b w:val="0"/>
+          <w:bCs w:val="0"/>
+          <w:sz w:val="24"/>
+          <w:szCs w:val="24"/>
+        </w:rPr>
         <w:t>PEO 3: Engage in life-long learning of computer engineering technologies, critical thinking and continuous ingenuity and apply them in real-life applications.</w:t>
       </w:r>
     </w:p>
     <w:p>
       <w:pPr>
-        <w:numPr>
-          <w:ilvl w:val="0"/>
-          <w:numId w:val="1"/>
-        </w:numPr>
-        <w:ind w:left="1728" w:right="720"/>
-      </w:pPr>
-      <w:r>
+        <w:pStyle w:val="Heading1"/>
+        <w:rPr>
+          <w:b w:val="0"/>
+          <w:bCs w:val="0"/>
+          <w:sz w:val="24"/>
+          <w:szCs w:val="24"/>
+        </w:rPr>
+      </w:pPr>
+      <w:r>
+        <w:rPr>
+          <w:b w:val="0"/>
+          <w:bCs w:val="0"/>
+          <w:sz w:val="24"/>
+          <w:szCs w:val="24"/>
+        </w:rPr>
         <w:t xml:space="preserve">PEO 4: Accomplish leadership roles by imbibing ethics and professionalism with emphasis on sustainable development of </w:t>
       </w:r>
       <w:proofErr w:type="gramStart"/>
       <w:r>
+        <w:rPr>
+          <w:b w:val="0"/>
+          <w:bCs w:val="0"/>
+          <w:sz w:val="24"/>
+          <w:szCs w:val="24"/>
+        </w:rPr>
         <w:t>the society</w:t>
       </w:r>
       <w:proofErr w:type="gramEnd"/>
       <w:r>
+        <w:rPr>
+          <w:b w:val="0"/>
+          <w:bCs w:val="0"/>
+          <w:sz w:val="24"/>
+          <w:szCs w:val="24"/>
+        </w:rPr>
         <w:t>.</w:t>
-      </w:r>
-    </w:p>
-    <w:p/>
-    <w:p>
-      <w:pPr>
-        <w:ind w:left="1008"/>
-      </w:pPr>
-      <w:r>
-        <w:rPr>
-          <w:b/>
-          <w:sz w:val="24"/>
-        </w:rPr>
-        <w:t>Program Outcomes (PO):</w:t>
       </w:r>
     </w:p>
     <w:p>
       <w:pPr>
-        <w:numPr>
-          <w:ilvl w:val="0"/>
-          <w:numId w:val="1"/>
-        </w:numPr>
-        <w:ind w:left="1728" w:right="720"/>
-      </w:pPr>
-      <w:r>
-        <w:t>PO1: Apply the foundational concepts of mathematics, science and computer engineering to find novel solutions for complex real-life engineering problems.</w:t>
-      </w:r>
+        <w:pStyle w:val="Heading1"/>
+        <w:rPr>
+          <w:b w:val="0"/>
+          <w:bCs w:val="0"/>
+          <w:sz w:val="24"/>
+          <w:szCs w:val="24"/>
+        </w:rPr>
+      </w:pPr>
     </w:p>
     <w:p>
       <w:pPr>
-        <w:numPr>
-          <w:ilvl w:val="0"/>
-          <w:numId w:val="1"/>
-        </w:numPr>
-        <w:ind w:left="1728" w:right="720"/>
-      </w:pPr>
-      <w:r>
-        <w:t>PO2: Identify, formulate, review literature and analyze complex computer engineering problems reaching substantiated conclusions and derive a coherent logic that can be implemented by computers.</w:t>
+        <w:pStyle w:val="Heading1"/>
+        <w:rPr>
+          <w:b w:val="0"/>
+          <w:bCs w:val="0"/>
+          <w:sz w:val="24"/>
+          <w:szCs w:val="24"/>
+        </w:rPr>
+      </w:pPr>
+      <w:r>
+        <w:rPr>
+          <w:b w:val="0"/>
+          <w:bCs w:val="0"/>
+          <w:sz w:val="24"/>
+          <w:szCs w:val="24"/>
+        </w:rPr>
+        <w:t>Program Outcomes (PO):</w:t>
       </w:r>
     </w:p>
     <w:p>
       <w:pPr>
-        <w:numPr>
-          <w:ilvl w:val="0"/>
-          <w:numId w:val="1"/>
-        </w:numPr>
-        <w:ind w:left="1728" w:right="720"/>
-      </w:pPr>
-      <w:r>
-        <w:t>PO3: Design analytical and computational models for solving complex engineering problems giving due consideration to issues related to public health and safety, cultural and societal constraints, and environmental concerns.</w:t>
+        <w:pStyle w:val="Heading1"/>
+        <w:rPr>
+          <w:b w:val="0"/>
+          <w:bCs w:val="0"/>
+          <w:sz w:val="24"/>
+          <w:szCs w:val="24"/>
+        </w:rPr>
+      </w:pPr>
+      <w:r>
+        <w:rPr>
+          <w:b w:val="0"/>
+          <w:bCs w:val="0"/>
+          <w:sz w:val="24"/>
+          <w:szCs w:val="24"/>
+        </w:rPr>
+        <w:t>PO1: Apply the foundational concepts of mathematics, science and computer engineering to find novel solutions for complex real-life engineering problems.</w:t>
       </w:r>
     </w:p>
     <w:p>
       <w:pPr>
-        <w:numPr>
-          <w:ilvl w:val="0"/>
-          <w:numId w:val="1"/>
-        </w:numPr>
-        <w:ind w:left="1728" w:right="720"/>
-      </w:pPr>
-      <w:r>
-        <w:t>PO4: Use research-based knowledge, methods, tools and techniques for data collection, designing digital computing systems, analyzing and interpreting the results to provide substantiated conclusions.</w:t>
+        <w:pStyle w:val="Heading1"/>
+        <w:rPr>
+          <w:b w:val="0"/>
+          <w:bCs w:val="0"/>
+          <w:sz w:val="24"/>
+          <w:szCs w:val="24"/>
+        </w:rPr>
+      </w:pPr>
+      <w:r>
+        <w:rPr>
+          <w:b w:val="0"/>
+          <w:bCs w:val="0"/>
+          <w:sz w:val="24"/>
+          <w:szCs w:val="24"/>
+        </w:rPr>
+        <w:t>PO2: Identify, formulate, review literature and analyze complex computer engineering problems reaching substantiated conclusions and derive a coherent logic that can be implemented by computers.</w:t>
       </w:r>
     </w:p>
     <w:p>
       <w:pPr>
-        <w:numPr>
-          <w:ilvl w:val="0"/>
-          <w:numId w:val="1"/>
-        </w:numPr>
-        <w:ind w:left="1728" w:right="720"/>
-      </w:pPr>
-      <w:r>
-        <w:t>PO5: Use appropriate tools to model complex computer engineering problems through identification of the limitations and creating solutions to predict the real-world phenomena.</w:t>
+        <w:pStyle w:val="Heading1"/>
+        <w:rPr>
+          <w:b w:val="0"/>
+          <w:bCs w:val="0"/>
+          <w:sz w:val="24"/>
+          <w:szCs w:val="24"/>
+        </w:rPr>
+      </w:pPr>
+      <w:r>
+        <w:rPr>
+          <w:b w:val="0"/>
+          <w:bCs w:val="0"/>
+          <w:sz w:val="24"/>
+          <w:szCs w:val="24"/>
+        </w:rPr>
+        <w:t>PO3: Design analytical and computational models for solving complex engineering problems giving due consideration to issues related to public health and safety, cultural and societal constraints, and environmental concerns.</w:t>
       </w:r>
     </w:p>
     <w:p>
       <w:pPr>
-        <w:numPr>
-          <w:ilvl w:val="0"/>
-          <w:numId w:val="1"/>
-        </w:numPr>
-        <w:ind w:left="1728" w:right="720"/>
-      </w:pPr>
-      <w:r>
-        <w:t xml:space="preserve">PO6: Use appropriate contextual knowledge of computer engineering to review and assess societal, health, legal, cultural, safety and contemporary issues and rationalize the ensuing responsibilities towards </w:t>
-      </w:r>
-      <w:proofErr w:type="gramStart"/>
-      <w:r>
-        <w:t>the society</w:t>
-      </w:r>
-      <w:proofErr w:type="gramEnd"/>
-      <w:r>
-        <w:t>.</w:t>
+        <w:pStyle w:val="Heading1"/>
+        <w:rPr>
+          <w:b w:val="0"/>
+          <w:bCs w:val="0"/>
+          <w:sz w:val="24"/>
+          <w:szCs w:val="24"/>
+        </w:rPr>
+      </w:pPr>
+      <w:r>
+        <w:rPr>
+          <w:b w:val="0"/>
+          <w:bCs w:val="0"/>
+          <w:sz w:val="24"/>
+          <w:szCs w:val="24"/>
+        </w:rPr>
+        <w:t>PO4: Use research-based knowledge, methods, tools and techniques for data collection, designing digital computing systems, analyzing and interpreting the results to provide substantiated conclusions.</w:t>
       </w:r>
     </w:p>
     <w:p>
       <w:pPr>
-        <w:numPr>
-          <w:ilvl w:val="0"/>
-          <w:numId w:val="1"/>
-        </w:numPr>
-        <w:ind w:left="1728" w:right="720"/>
-      </w:pPr>
-      <w:r>
-        <w:t xml:space="preserve">PO7: Adopt computer engineering practices in congruence with societal need, understand the working practices and </w:t>
-      </w:r>
-      <w:proofErr w:type="gramStart"/>
-      <w:r>
-        <w:t>its</w:t>
-      </w:r>
-      <w:proofErr w:type="gramEnd"/>
-      <w:r>
-        <w:t xml:space="preserve"> impact on natural resources for sustainable development.</w:t>
+        <w:pStyle w:val="Heading1"/>
+        <w:rPr>
+          <w:b w:val="0"/>
+          <w:bCs w:val="0"/>
+          <w:sz w:val="24"/>
+          <w:szCs w:val="24"/>
+        </w:rPr>
+      </w:pPr>
+      <w:r>
+        <w:rPr>
+          <w:b w:val="0"/>
+          <w:bCs w:val="0"/>
+          <w:sz w:val="24"/>
+          <w:szCs w:val="24"/>
+        </w:rPr>
+        <w:t>PO5: Use appropriate tools to model complex computer engineering problems through identification of the limitations and creating solutions to predict the real-world phenomena.</w:t>
       </w:r>
     </w:p>
     <w:p>
       <w:pPr>
-        <w:numPr>
-          <w:ilvl w:val="0"/>
-          <w:numId w:val="1"/>
-        </w:numPr>
-        <w:ind w:left="1728" w:right="720"/>
-      </w:pPr>
-      <w:r>
-        <w:t>PO8: Use ethical principles to pursue excellence in developing computer engineering systems and behave appropriately to develop a reliable and trustworthy relationship with others.</w:t>
+        <w:pStyle w:val="Heading1"/>
+        <w:rPr>
+          <w:b w:val="0"/>
+          <w:bCs w:val="0"/>
+          <w:sz w:val="24"/>
+          <w:szCs w:val="24"/>
+        </w:rPr>
+      </w:pPr>
+      <w:r>
+        <w:rPr>
+          <w:b w:val="0"/>
+          <w:bCs w:val="0"/>
+          <w:sz w:val="24"/>
+          <w:szCs w:val="24"/>
+        </w:rPr>
+        <w:t xml:space="preserve">PO6: Use appropriate contextual knowledge of computer engineering to review and assess societal, health, legal, cultural, safety and contemporary issues and rationalize the ensuing responsibilities towards </w:t>
+      </w:r>
+      <w:proofErr w:type="gramStart"/>
+      <w:r>
+        <w:rPr>
+          <w:b w:val="0"/>
+          <w:bCs w:val="0"/>
+          <w:sz w:val="24"/>
+          <w:szCs w:val="24"/>
+        </w:rPr>
+        <w:t>the society</w:t>
+      </w:r>
+      <w:proofErr w:type="gramEnd"/>
+      <w:r>
+        <w:rPr>
+          <w:b w:val="0"/>
+          <w:bCs w:val="0"/>
+          <w:sz w:val="24"/>
+          <w:szCs w:val="24"/>
+        </w:rPr>
+        <w:t>.</w:t>
       </w:r>
     </w:p>
     <w:p>
       <w:pPr>
-        <w:numPr>
-          <w:ilvl w:val="0"/>
-          <w:numId w:val="1"/>
-        </w:numPr>
-        <w:ind w:left="1728" w:right="720"/>
-      </w:pPr>
-      <w:r>
-        <w:t>PO9: Function effectively as a reliable and responsible individual, and as a member or leader in diverse computer engineering teams, and in multidisciplinary settings, thereby placing team goals ahead of individual interests.</w:t>
+        <w:pStyle w:val="Heading1"/>
+        <w:rPr>
+          <w:b w:val="0"/>
+          <w:bCs w:val="0"/>
+          <w:sz w:val="24"/>
+          <w:szCs w:val="24"/>
+        </w:rPr>
+      </w:pPr>
+      <w:r>
+        <w:rPr>
+          <w:b w:val="0"/>
+          <w:bCs w:val="0"/>
+          <w:sz w:val="24"/>
+          <w:szCs w:val="24"/>
+        </w:rPr>
+        <w:t xml:space="preserve">PO7: Adopt computer engineering practices in congruence with societal need, understand the working practices and </w:t>
+      </w:r>
+      <w:proofErr w:type="gramStart"/>
+      <w:r>
+        <w:rPr>
+          <w:b w:val="0"/>
+          <w:bCs w:val="0"/>
+          <w:sz w:val="24"/>
+          <w:szCs w:val="24"/>
+        </w:rPr>
+        <w:t>its</w:t>
+      </w:r>
+      <w:proofErr w:type="gramEnd"/>
+      <w:r>
+        <w:rPr>
+          <w:b w:val="0"/>
+          <w:bCs w:val="0"/>
+          <w:sz w:val="24"/>
+          <w:szCs w:val="24"/>
+        </w:rPr>
+        <w:t xml:space="preserve"> impact on natural resources for sustainable development.</w:t>
       </w:r>
     </w:p>
     <w:p>
       <w:pPr>
-        <w:numPr>
-          <w:ilvl w:val="0"/>
-          <w:numId w:val="1"/>
-        </w:numPr>
-        <w:ind w:left="1728" w:right="720"/>
-      </w:pPr>
-      <w:r>
-        <w:t xml:space="preserve">PO10: Communicate effectively by capturing the desirable computer system requirements for preparation of specification documents, write clear and concise </w:t>
-      </w:r>
-      <w:proofErr w:type="gramStart"/>
-      <w:r>
-        <w:t>report</w:t>
-      </w:r>
-      <w:proofErr w:type="gramEnd"/>
-      <w:r>
-        <w:t xml:space="preserve"> such as laboratory files, research papers, thesis, and presentation materials.</w:t>
+        <w:pStyle w:val="Heading1"/>
+        <w:rPr>
+          <w:b w:val="0"/>
+          <w:bCs w:val="0"/>
+          <w:sz w:val="24"/>
+          <w:szCs w:val="24"/>
+        </w:rPr>
+      </w:pPr>
+      <w:r>
+        <w:rPr>
+          <w:b w:val="0"/>
+          <w:bCs w:val="0"/>
+          <w:sz w:val="24"/>
+          <w:szCs w:val="24"/>
+        </w:rPr>
+        <w:t>PO8: Use ethical principles to pursue excellence in developing computer engineering systems and behave appropriately to develop a reliable and trustworthy relationship with others.</w:t>
       </w:r>
     </w:p>
     <w:p>
       <w:pPr>
-        <w:numPr>
-          <w:ilvl w:val="0"/>
-          <w:numId w:val="1"/>
-        </w:numPr>
-        <w:ind w:left="1728" w:right="720"/>
-      </w:pPr>
-      <w:r>
-        <w:t>PO11: Demonstrate knowledge of computer engineering and management principles for the completion of individual or group projects in multidisciplinary environments.</w:t>
+        <w:pStyle w:val="Heading1"/>
+        <w:rPr>
+          <w:b w:val="0"/>
+          <w:bCs w:val="0"/>
+          <w:sz w:val="24"/>
+          <w:szCs w:val="24"/>
+        </w:rPr>
+      </w:pPr>
+      <w:r>
+        <w:rPr>
+          <w:b w:val="0"/>
+          <w:bCs w:val="0"/>
+          <w:sz w:val="24"/>
+          <w:szCs w:val="24"/>
+        </w:rPr>
+        <w:t>PO9: Function effectively as a reliable and responsible individual, and as a member or leader in diverse computer engineering teams, and in multidisciplinary settings, thereby placing team goals ahead of individual interests.</w:t>
       </w:r>
     </w:p>
     <w:p>
       <w:pPr>
-        <w:numPr>
-          <w:ilvl w:val="0"/>
-          <w:numId w:val="1"/>
-        </w:numPr>
-        <w:ind w:left="1728" w:right="720"/>
-      </w:pPr>
-      <w:r>
-        <w:t>PO12: Recognize the evolving technological changes and engage as an independent and life-long learner in both computing and non-computing fields.</w:t>
-      </w:r>
-    </w:p>
-    <w:p/>
-    <w:p/>
-    <w:p>
-      <w:pPr>
-        <w:ind w:left="1008"/>
-      </w:pPr>
-      <w:r>
-        <w:rPr>
-          <w:b/>
-          <w:sz w:val="24"/>
-        </w:rPr>
-        <w:t>Program Specific Outcomes (PSO):</w:t>
+        <w:pStyle w:val="Heading1"/>
+        <w:rPr>
+          <w:b w:val="0"/>
+          <w:bCs w:val="0"/>
+          <w:sz w:val="24"/>
+          <w:szCs w:val="24"/>
+        </w:rPr>
+      </w:pPr>
+      <w:r>
+        <w:rPr>
+          <w:b w:val="0"/>
+          <w:bCs w:val="0"/>
+          <w:sz w:val="24"/>
+          <w:szCs w:val="24"/>
+        </w:rPr>
+        <w:t xml:space="preserve">PO10: Communicate effectively by capturing the desirable computer system requirements for preparation of specification documents, write clear and concise </w:t>
+      </w:r>
+      <w:proofErr w:type="gramStart"/>
+      <w:r>
+        <w:rPr>
+          <w:b w:val="0"/>
+          <w:bCs w:val="0"/>
+          <w:sz w:val="24"/>
+          <w:szCs w:val="24"/>
+        </w:rPr>
+        <w:t>report</w:t>
+      </w:r>
+      <w:proofErr w:type="gramEnd"/>
+      <w:r>
+        <w:rPr>
+          <w:b w:val="0"/>
+          <w:bCs w:val="0"/>
+          <w:sz w:val="24"/>
+          <w:szCs w:val="24"/>
+        </w:rPr>
+        <w:t xml:space="preserve"> such as laboratory files, research papers, thesis, and presentation materials.</w:t>
       </w:r>
     </w:p>
     <w:p>
       <w:pPr>
-        <w:numPr>
-          <w:ilvl w:val="0"/>
-          <w:numId w:val="1"/>
-        </w:numPr>
-        <w:ind w:left="1728" w:right="720"/>
-      </w:pPr>
-      <w:r>
-        <w:t xml:space="preserve">PSO1: Identify applicable tools and techniques related to data science practice such as data </w:t>
-      </w:r>
-      <w:r>
-        <w:lastRenderedPageBreak/>
-        <w:t>collection, cleaning, analysis, modelling, evaluation and result interpretation and apply them for deriving hidden and meaningful patterns for appropriate actionable insights.</w:t>
+        <w:pStyle w:val="Heading1"/>
+        <w:rPr>
+          <w:b w:val="0"/>
+          <w:bCs w:val="0"/>
+          <w:sz w:val="24"/>
+          <w:szCs w:val="24"/>
+        </w:rPr>
+      </w:pPr>
+      <w:r>
+        <w:rPr>
+          <w:b w:val="0"/>
+          <w:bCs w:val="0"/>
+          <w:sz w:val="24"/>
+          <w:szCs w:val="24"/>
+        </w:rPr>
+        <w:t>PO11: Demonstrate knowledge of computer engineering and management principles for the completion of individual or group projects in multidisciplinary environments.</w:t>
       </w:r>
     </w:p>
     <w:p>
       <w:pPr>
-        <w:numPr>
-          <w:ilvl w:val="0"/>
-          <w:numId w:val="1"/>
-        </w:numPr>
-        <w:ind w:left="1728" w:right="720"/>
-      </w:pPr>
-      <w:r>
-        <w:t>PSO2: Develop intelligent systems for various real-life domains like healthcare, transportation, finance etc. using Artificial Intelligence methodologies.</w:t>
+        <w:pStyle w:val="Heading1"/>
+        <w:rPr>
+          <w:b w:val="0"/>
+          <w:bCs w:val="0"/>
+          <w:sz w:val="24"/>
+          <w:szCs w:val="24"/>
+        </w:rPr>
+      </w:pPr>
+      <w:r>
+        <w:rPr>
+          <w:b w:val="0"/>
+          <w:bCs w:val="0"/>
+          <w:sz w:val="24"/>
+          <w:szCs w:val="24"/>
+        </w:rPr>
+        <w:t xml:space="preserve">PO12: Recognize the evolving technological changes and engage as an independent and life-long learner </w:t>
+      </w:r>
+      <w:r>
+        <w:rPr>
+          <w:b w:val="0"/>
+          <w:bCs w:val="0"/>
+          <w:sz w:val="24"/>
+          <w:szCs w:val="24"/>
+        </w:rPr>
+        <w:lastRenderedPageBreak/>
+        <w:t>in both computing and non-computing fields.</w:t>
       </w:r>
     </w:p>
     <w:p>
       <w:pPr>
-        <w:numPr>
-          <w:ilvl w:val="0"/>
-          <w:numId w:val="1"/>
-        </w:numPr>
-        <w:ind w:left="1728" w:right="720"/>
-      </w:pPr>
-      <w:r>
-        <w:t>PSO3: Understand the foundational concepts and techniques to protect computing systems against constantly evolving cybersecurity threats and analyze security breaches and violations of cyber systems and networks to provide appropriate solutions.</w:t>
-      </w:r>
+        <w:pStyle w:val="Heading1"/>
+        <w:rPr>
+          <w:b w:val="0"/>
+          <w:bCs w:val="0"/>
+          <w:sz w:val="24"/>
+          <w:szCs w:val="24"/>
+        </w:rPr>
+      </w:pPr>
     </w:p>
     <w:p>
       <w:pPr>
-        <w:numPr>
-          <w:ilvl w:val="0"/>
-          <w:numId w:val="1"/>
-        </w:numPr>
-        <w:ind w:left="1728" w:right="720"/>
-      </w:pPr>
-      <w:r>
-        <w:t>PSO4: Design effective security systems to mitigate risks, threats and vulnerabilities for protecting the organizations against cyber threats.</w:t>
+        <w:pStyle w:val="Heading1"/>
+        <w:rPr>
+          <w:b w:val="0"/>
+          <w:bCs w:val="0"/>
+          <w:sz w:val="24"/>
+          <w:szCs w:val="24"/>
+        </w:rPr>
+      </w:pPr>
+      <w:r>
+        <w:rPr>
+          <w:b w:val="0"/>
+          <w:bCs w:val="0"/>
+          <w:sz w:val="24"/>
+          <w:szCs w:val="24"/>
+        </w:rPr>
+        <w:t>Program Specific Outcomes (PSO):</w:t>
       </w:r>
     </w:p>
     <w:p>
       <w:pPr>
         <w:pStyle w:val="Heading1"/>
-        <w:tabs>
-          <w:tab w:val="left" w:pos="1198"/>
-        </w:tabs>
-        <w:ind w:left="0"/>
-      </w:pPr>
+        <w:rPr>
+          <w:b w:val="0"/>
+          <w:bCs w:val="0"/>
+          <w:sz w:val="24"/>
+          <w:szCs w:val="24"/>
+        </w:rPr>
+      </w:pPr>
+      <w:r>
+        <w:rPr>
+          <w:b w:val="0"/>
+          <w:bCs w:val="0"/>
+          <w:sz w:val="24"/>
+          <w:szCs w:val="24"/>
+        </w:rPr>
+        <w:t>PSO1: Identify applicable tools and techniques related to data science practice such as data collection, cleaning, analysis, modelling, evaluation and result interpretation and apply them for deriving hidden and meaningful patterns for appropriate actionable insights.</w:t>
+      </w:r>
     </w:p>
     <w:p>
       <w:pPr>
         <w:pStyle w:val="Heading1"/>
-        <w:tabs>
-          <w:tab w:val="left" w:pos="1198"/>
-        </w:tabs>
-        <w:ind w:left="0"/>
-      </w:pPr>
+        <w:rPr>
+          <w:b w:val="0"/>
+          <w:bCs w:val="0"/>
+          <w:sz w:val="24"/>
+          <w:szCs w:val="24"/>
+        </w:rPr>
+      </w:pPr>
+      <w:r>
+        <w:rPr>
+          <w:b w:val="0"/>
+          <w:bCs w:val="0"/>
+          <w:sz w:val="24"/>
+          <w:szCs w:val="24"/>
+        </w:rPr>
+        <w:t>PSO2: Develop intelligent systems for various real-life domains like healthcare, transportation, finance etc. using Artificial Intelligence methodologies.</w:t>
+      </w:r>
     </w:p>
     <w:p>
       <w:pPr>
         <w:pStyle w:val="Heading1"/>
-        <w:tabs>
-          <w:tab w:val="left" w:pos="1198"/>
-        </w:tabs>
-        <w:ind w:left="0"/>
-      </w:pPr>
+        <w:rPr>
+          <w:b w:val="0"/>
+          <w:bCs w:val="0"/>
+          <w:sz w:val="24"/>
+          <w:szCs w:val="24"/>
+        </w:rPr>
+      </w:pPr>
+      <w:r>
+        <w:rPr>
+          <w:b w:val="0"/>
+          <w:bCs w:val="0"/>
+          <w:sz w:val="24"/>
+          <w:szCs w:val="24"/>
+        </w:rPr>
+        <w:t>PSO3: Understand the foundational concepts and techniques to protect computing systems against constantly evolving cybersecurity threats and analyze security breaches and violations of cyber systems and networks to provide appropriate solutions.</w:t>
+      </w:r>
     </w:p>
     <w:p>
       <w:pPr>
         <w:pStyle w:val="Heading1"/>
-        <w:tabs>
-          <w:tab w:val="left" w:pos="1198"/>
-        </w:tabs>
-        <w:ind w:left="0"/>
-      </w:pPr>
-    </w:p>
-    <w:p>
-      <w:pPr>
-        <w:pStyle w:val="Heading1"/>
-        <w:tabs>
-          <w:tab w:val="left" w:pos="1198"/>
-        </w:tabs>
-        <w:ind w:left="0"/>
-      </w:pPr>
-    </w:p>
-    <w:p>
-      <w:pPr>
-        <w:pStyle w:val="Heading1"/>
-        <w:tabs>
-          <w:tab w:val="left" w:pos="1198"/>
-        </w:tabs>
-        <w:ind w:left="0"/>
-      </w:pPr>
-    </w:p>
-    <w:p>
-      <w:pPr>
-        <w:pStyle w:val="Heading1"/>
-        <w:tabs>
-          <w:tab w:val="left" w:pos="1198"/>
-        </w:tabs>
-        <w:ind w:left="0"/>
-      </w:pPr>
-    </w:p>
-    <w:p>
-      <w:pPr>
-        <w:pStyle w:val="Heading1"/>
-        <w:tabs>
-          <w:tab w:val="left" w:pos="1198"/>
-        </w:tabs>
-        <w:ind w:left="0"/>
-      </w:pPr>
-    </w:p>
-    <w:p>
-      <w:pPr>
-        <w:pStyle w:val="Heading1"/>
-        <w:tabs>
-          <w:tab w:val="left" w:pos="1198"/>
-        </w:tabs>
-        <w:ind w:left="0"/>
-      </w:pPr>
-    </w:p>
-    <w:p>
-      <w:pPr>
-        <w:pStyle w:val="Heading1"/>
-        <w:tabs>
-          <w:tab w:val="left" w:pos="1198"/>
-        </w:tabs>
-        <w:ind w:left="0"/>
-      </w:pPr>
-    </w:p>
-    <w:p>
-      <w:pPr>
-        <w:pStyle w:val="Heading1"/>
-        <w:tabs>
-          <w:tab w:val="left" w:pos="1198"/>
-        </w:tabs>
-        <w:ind w:left="0"/>
-      </w:pPr>
-    </w:p>
-    <w:p>
-      <w:pPr>
-        <w:pStyle w:val="Heading1"/>
-        <w:tabs>
-          <w:tab w:val="left" w:pos="1198"/>
-        </w:tabs>
-        <w:ind w:left="0"/>
-      </w:pPr>
-    </w:p>
-    <w:p>
-      <w:pPr>
-        <w:pStyle w:val="Heading1"/>
-        <w:tabs>
-          <w:tab w:val="left" w:pos="1198"/>
-        </w:tabs>
-        <w:ind w:left="0"/>
-      </w:pPr>
-    </w:p>
-    <w:p>
-      <w:pPr>
-        <w:pStyle w:val="Heading1"/>
-        <w:tabs>
-          <w:tab w:val="left" w:pos="1198"/>
-        </w:tabs>
-        <w:ind w:left="0"/>
-      </w:pPr>
-    </w:p>
-    <w:p>
-      <w:pPr>
-        <w:pStyle w:val="Heading1"/>
-        <w:tabs>
-          <w:tab w:val="left" w:pos="1198"/>
-        </w:tabs>
-        <w:ind w:left="0"/>
-      </w:pPr>
-    </w:p>
-    <w:p>
-      <w:pPr>
-        <w:pStyle w:val="Heading1"/>
-        <w:tabs>
-          <w:tab w:val="left" w:pos="1198"/>
-        </w:tabs>
-        <w:ind w:left="0"/>
-      </w:pPr>
-    </w:p>
-    <w:p>
-      <w:pPr>
-        <w:pStyle w:val="Heading1"/>
-        <w:tabs>
-          <w:tab w:val="left" w:pos="1198"/>
-        </w:tabs>
-        <w:ind w:left="0"/>
-      </w:pPr>
-    </w:p>
-    <w:p>
-      <w:pPr>
-        <w:pStyle w:val="Heading1"/>
-        <w:tabs>
-          <w:tab w:val="left" w:pos="1198"/>
-        </w:tabs>
-        <w:ind w:left="0"/>
-      </w:pPr>
-    </w:p>
-    <w:p>
-      <w:pPr>
-        <w:pStyle w:val="Heading1"/>
-        <w:tabs>
-          <w:tab w:val="left" w:pos="1198"/>
-        </w:tabs>
-        <w:ind w:left="0"/>
-      </w:pPr>
-    </w:p>
-    <w:p>
-      <w:pPr>
-        <w:pStyle w:val="Heading1"/>
-        <w:tabs>
-          <w:tab w:val="left" w:pos="1198"/>
-        </w:tabs>
-        <w:ind w:left="0"/>
-      </w:pPr>
-    </w:p>
-    <w:p>
-      <w:pPr>
-        <w:pStyle w:val="Heading1"/>
-        <w:tabs>
-          <w:tab w:val="left" w:pos="1198"/>
-        </w:tabs>
-        <w:ind w:left="0"/>
-      </w:pPr>
-    </w:p>
-    <w:p>
-      <w:pPr>
-        <w:pStyle w:val="Heading1"/>
-        <w:tabs>
-          <w:tab w:val="left" w:pos="1198"/>
-        </w:tabs>
-        <w:ind w:left="0"/>
-      </w:pPr>
-    </w:p>
-    <w:p>
-      <w:pPr>
-        <w:pStyle w:val="Heading1"/>
-        <w:tabs>
-          <w:tab w:val="left" w:pos="1198"/>
-        </w:tabs>
-        <w:ind w:left="0"/>
-      </w:pPr>
+        <w:rPr>
+          <w:b w:val="0"/>
+          <w:bCs w:val="0"/>
+          <w:sz w:val="24"/>
+          <w:szCs w:val="24"/>
+        </w:rPr>
+      </w:pPr>
+      <w:r>
+        <w:rPr>
+          <w:b w:val="0"/>
+          <w:bCs w:val="0"/>
+          <w:sz w:val="24"/>
+          <w:szCs w:val="24"/>
+        </w:rPr>
+        <w:t>PSO4: Design effective security systems to mitigate risks, threats and vulnerabilities for protecting the organizations against cyber threats.</w:t>
+      </w:r>
     </w:p>
     <w:sectPr>
       <w:pgSz w:w="12240" w:h="15840"/>
@@ -7569,7 +7624,7 @@
       <mc:AlternateContent>
         <mc:Choice Requires="wps">
           <w:drawing>
-            <wp:anchor distT="0" distB="0" distL="0" distR="0" simplePos="0" relativeHeight="484466176" behindDoc="1" locked="0" layoutInCell="1" allowOverlap="1" wp14:anchorId="2413AA66" wp14:editId="217CC38E">
+            <wp:anchor distT="0" distB="0" distL="0" distR="0" simplePos="0" relativeHeight="484466176" behindDoc="1" locked="0" layoutInCell="1" allowOverlap="1" wp14:anchorId="51BE35D1" wp14:editId="09237443">
               <wp:simplePos x="0" y="0"/>
               <wp:positionH relativeFrom="page">
                 <wp:posOffset>3772534</wp:posOffset>
@@ -7659,7 +7714,7 @@
         </mc:Choice>
         <mc:Fallback>
           <w:pict>
-            <v:shapetype w14:anchorId="2413AA66" id="_x0000_t202" coordsize="21600,21600" o:spt="202" path="m,l,21600r21600,l21600,xe">
+            <v:shapetype w14:anchorId="51BE35D1" id="_x0000_t202" coordsize="21600,21600" o:spt="202" path="m,l,21600r21600,l21600,xe">
               <v:stroke joinstyle="miter"/>
               <v:path gradientshapeok="t" o:connecttype="rect"/>
             </v:shapetype>
@@ -7779,7 +7834,7 @@
       <mc:AlternateContent>
         <mc:Choice Requires="wps">
           <w:drawing>
-            <wp:anchor distT="0" distB="0" distL="0" distR="0" simplePos="0" relativeHeight="484465664" behindDoc="1" locked="0" layoutInCell="1" allowOverlap="1" wp14:anchorId="33E23C66" wp14:editId="16263217">
+            <wp:anchor distT="0" distB="0" distL="0" distR="0" simplePos="0" relativeHeight="484465664" behindDoc="1" locked="0" layoutInCell="1" allowOverlap="1" wp14:anchorId="43D2EEAF" wp14:editId="0E1B8B5D">
               <wp:simplePos x="0" y="0"/>
               <wp:positionH relativeFrom="page">
                 <wp:posOffset>4981574</wp:posOffset>
@@ -7884,7 +7939,7 @@
         </mc:Choice>
         <mc:Fallback>
           <w:pict>
-            <v:shapetype w14:anchorId="33E23C66" id="_x0000_t202" coordsize="21600,21600" o:spt="202" path="m,l,21600r21600,l21600,xe">
+            <v:shapetype w14:anchorId="43D2EEAF" id="_x0000_t202" coordsize="21600,21600" o:spt="202" path="m,l,21600r21600,l21600,xe">
               <v:stroke joinstyle="miter"/>
               <v:path gradientshapeok="t" o:connecttype="rect"/>
             </v:shapetype>

</xml_diff>

<commit_message>
pdf updated for attendance and alllist
</commit_message>
<xml_diff>
--- a/backend/extractor/1.docx
+++ b/backend/extractor/1.docx
@@ -55,22 +55,28 @@
           <w:sz w:val="20"/>
         </w:rPr>
         <w:drawing>
-          <wp:inline distT="0" distB="0" distL="0" distR="0" wp14:anchorId="65ABF566" wp14:editId="10F234D5">
-            <wp:extent cx="2160826" cy="1790223"/>
-            <wp:effectExtent l="0" t="0" r="0" b="0"/>
-            <wp:docPr id="3" name="Image 3"/>
+          <wp:inline distT="0" distB="0" distL="0" distR="0" wp14:anchorId="7044592D" wp14:editId="523F2702">
+            <wp:extent cx="2189445" cy="1926336"/>
+            <wp:effectExtent l="0" t="0" r="0" b="4445"/>
+            <wp:docPr id="2106842579" name="Picture 3"/>
             <wp:cNvGraphicFramePr>
-              <a:graphicFrameLocks xmlns:a="http://schemas.openxmlformats.org/drawingml/2006/main"/>
+              <a:graphicFrameLocks xmlns:a="http://schemas.openxmlformats.org/drawingml/2006/main" noChangeAspect="1"/>
             </wp:cNvGraphicFramePr>
             <a:graphic xmlns:a="http://schemas.openxmlformats.org/drawingml/2006/main">
               <a:graphicData uri="http://schemas.openxmlformats.org/drawingml/2006/picture">
                 <pic:pic xmlns:pic="http://schemas.openxmlformats.org/drawingml/2006/picture">
                   <pic:nvPicPr>
-                    <pic:cNvPr id="3" name="Image 3"/>
+                    <pic:cNvPr id="2106842579" name="Picture 2106842579"/>
                     <pic:cNvPicPr/>
                   </pic:nvPicPr>
                   <pic:blipFill>
-                    <a:blip r:embed="rId7" cstate="print"/>
+                    <a:blip r:embed="rId7">
+                      <a:extLst>
+                        <a:ext uri="{28A0092B-C50C-407E-A947-70E740481C1C}">
+                          <a14:useLocalDpi xmlns:a14="http://schemas.microsoft.com/office/drawing/2010/main" val="0"/>
+                        </a:ext>
+                      </a:extLst>
+                    </a:blip>
                     <a:stretch>
                       <a:fillRect/>
                     </a:stretch>
@@ -78,7 +84,7 @@
                   <pic:spPr>
                     <a:xfrm>
                       <a:off x="0" y="0"/>
-                      <a:ext cx="2160826" cy="1790223"/>
+                      <a:ext cx="2216465" cy="1950109"/>
                     </a:xfrm>
                     <a:prstGeom prst="rect">
                       <a:avLst/>
@@ -126,45 +132,113 @@
         <w:jc w:val="center"/>
         <w:rPr>
           <w:b/>
+          <w:color w:val="4F81BD" w:themeColor="accent1"/>
           <w:sz w:val="34"/>
         </w:rPr>
       </w:pPr>
       <w:r>
+        <w:rPr>
+          <w:b/>
+          <w:color w:val="4F81BD" w:themeColor="accent1"/>
+          <w:sz w:val="34"/>
+        </w:rPr>
+        <w:t>SCHOOL</w:t>
+      </w:r>
+      <w:r>
+        <w:rPr>
+          <w:b/>
+          <w:color w:val="4F81BD" w:themeColor="accent1"/>
+          <w:spacing w:val="-3"/>
+          <w:sz w:val="34"/>
+        </w:rPr>
+        <w:t xml:space="preserve"> </w:t>
+      </w:r>
+      <w:r>
+        <w:rPr>
+          <w:b/>
+          <w:color w:val="4F81BD" w:themeColor="accent1"/>
+          <w:sz w:val="34"/>
+        </w:rPr>
+        <w:t>OF</w:t>
+      </w:r>
+      <w:r>
+        <w:rPr>
+          <w:b/>
+          <w:color w:val="4F81BD" w:themeColor="accent1"/>
+          <w:spacing w:val="-3"/>
+          <w:sz w:val="34"/>
+        </w:rPr>
+        <w:t xml:space="preserve"> </w:t>
+      </w:r>
+      <w:r>
+        <w:rPr>
+          <w:b/>
+          <w:color w:val="4F81BD" w:themeColor="accent1"/>
+          <w:sz w:val="34"/>
+        </w:rPr>
+        <w:t>ENGINEERING</w:t>
+      </w:r>
+      <w:r>
+        <w:rPr>
+          <w:b/>
+          <w:color w:val="4F81BD" w:themeColor="accent1"/>
+          <w:spacing w:val="-2"/>
+          <w:sz w:val="34"/>
+        </w:rPr>
+        <w:t xml:space="preserve"> </w:t>
+      </w:r>
+      <w:r>
+        <w:rPr>
+          <w:b/>
+          <w:color w:val="4F81BD" w:themeColor="accent1"/>
+          <w:sz w:val="34"/>
+        </w:rPr>
+        <w:t>&amp;</w:t>
+      </w:r>
+      <w:r>
+        <w:rPr>
+          <w:b/>
+          <w:color w:val="4F81BD" w:themeColor="accent1"/>
+          <w:spacing w:val="-2"/>
+          <w:sz w:val="34"/>
+        </w:rPr>
+        <w:t xml:space="preserve"> TECHNOLOGY</w:t>
+      </w:r>
+    </w:p>
+    <w:p>
+      <w:pPr>
+        <w:pStyle w:val="BodyText"/>
         <w:rPr>
           <w:b/>
           <w:sz w:val="34"/>
         </w:rPr>
-        <w:t>SCHOOL</w:t>
-      </w:r>
-      <w:r>
-        <w:rPr>
-          <w:b/>
-          <w:spacing w:val="-3"/>
-          <w:sz w:val="34"/>
-        </w:rPr>
-        <w:t xml:space="preserve"> </w:t>
-      </w:r>
-      <w:r>
+      </w:pPr>
+    </w:p>
+    <w:p>
+      <w:pPr>
+        <w:pStyle w:val="BodyText"/>
+        <w:spacing w:before="360"/>
         <w:rPr>
           <w:b/>
           <w:sz w:val="34"/>
         </w:rPr>
-        <w:t>OF</w:t>
-      </w:r>
-      <w:r>
-        <w:rPr>
-          <w:b/>
-          <w:spacing w:val="-3"/>
-          <w:sz w:val="34"/>
-        </w:rPr>
-        <w:t xml:space="preserve"> </w:t>
-      </w:r>
-      <w:r>
+      </w:pPr>
+    </w:p>
+    <w:p>
+      <w:pPr>
+        <w:ind w:left="9" w:right="84"/>
+        <w:jc w:val="center"/>
         <w:rPr>
           <w:b/>
           <w:sz w:val="34"/>
         </w:rPr>
-        <w:t>ENGINEERING</w:t>
+      </w:pPr>
+      <w:r>
+        <w:rPr>
+          <w:b/>
+          <w:sz w:val="34"/>
+        </w:rPr>
+        <w:t>COURSE</w:t>
       </w:r>
       <w:r>
         <w:rPr>
@@ -177,65 +251,6 @@
       <w:r>
         <w:rPr>
           <w:b/>
-          <w:sz w:val="34"/>
-        </w:rPr>
-        <w:t>&amp;</w:t>
-      </w:r>
-      <w:r>
-        <w:rPr>
-          <w:b/>
-          <w:spacing w:val="-2"/>
-          <w:sz w:val="34"/>
-        </w:rPr>
-        <w:t xml:space="preserve"> TECHNOLOGY</w:t>
-      </w:r>
-    </w:p>
-    <w:p>
-      <w:pPr>
-        <w:pStyle w:val="BodyText"/>
-        <w:rPr>
-          <w:b/>
-          <w:sz w:val="34"/>
-        </w:rPr>
-      </w:pPr>
-    </w:p>
-    <w:p>
-      <w:pPr>
-        <w:pStyle w:val="BodyText"/>
-        <w:spacing w:before="360"/>
-        <w:rPr>
-          <w:b/>
-          <w:sz w:val="34"/>
-        </w:rPr>
-      </w:pPr>
-    </w:p>
-    <w:p>
-      <w:pPr>
-        <w:ind w:left="9" w:right="84"/>
-        <w:jc w:val="center"/>
-        <w:rPr>
-          <w:b/>
-          <w:sz w:val="34"/>
-        </w:rPr>
-      </w:pPr>
-      <w:r>
-        <w:rPr>
-          <w:b/>
-          <w:sz w:val="34"/>
-        </w:rPr>
-        <w:t>COURSE</w:t>
-      </w:r>
-      <w:r>
-        <w:rPr>
-          <w:b/>
-          <w:spacing w:val="-2"/>
-          <w:sz w:val="34"/>
-        </w:rPr>
-        <w:t xml:space="preserve"> </w:t>
-      </w:r>
-      <w:r>
-        <w:rPr>
-          <w:b/>
           <w:spacing w:val="-4"/>
           <w:sz w:val="34"/>
         </w:rPr>
@@ -283,15 +298,7 @@
           <w:b/>
           <w:sz w:val="34"/>
         </w:rPr>
-        <w:t xml:space="preserve">Course </w:t>
-      </w:r>
-      <w:proofErr w:type="gramStart"/>
-      <w:r>
-        <w:rPr>
-          <w:b/>
-          <w:sz w:val="34"/>
-        </w:rPr>
-        <w:t>Code:</w:t>
+        <w:t>Course Code:</w:t>
       </w:r>
       <w:r>
         <w:rPr>
@@ -308,7 +315,6 @@
         <w:t>{{</w:t>
       </w:r>
       <w:proofErr w:type="spellStart"/>
-      <w:proofErr w:type="gramEnd"/>
       <w:r>
         <w:rPr>
           <w:sz w:val="36"/>
@@ -419,7 +425,6 @@
           <w:sz w:val="34"/>
         </w:rPr>
       </w:pPr>
-      <w:proofErr w:type="gramStart"/>
       <w:r>
         <w:rPr>
           <w:b/>
@@ -438,15 +443,7 @@
           <w:sz w:val="36"/>
           <w:szCs w:val="32"/>
         </w:rPr>
-        <w:t>{{</w:t>
-      </w:r>
-      <w:proofErr w:type="gramEnd"/>
-      <w:r>
-        <w:rPr>
-          <w:sz w:val="36"/>
-          <w:szCs w:val="32"/>
-        </w:rPr>
-        <w:t>Session}}</w:t>
+        <w:t>{{Session}}</w:t>
       </w:r>
     </w:p>
     <w:p>
@@ -2020,7 +2017,6 @@
                 <w:sz w:val="24"/>
               </w:rPr>
             </w:pPr>
-            <w:proofErr w:type="gramStart"/>
             <w:r>
               <w:rPr>
                 <w:sz w:val="24"/>
@@ -2040,7 +2036,6 @@
               </w:rPr>
               <w:t>Semester</w:t>
             </w:r>
-            <w:proofErr w:type="gramEnd"/>
             <w:r>
               <w:rPr>
                 <w:spacing w:val="-2"/>
@@ -2441,21 +2436,7 @@
               <w:rPr>
                 <w:sz w:val="24"/>
               </w:rPr>
-              <w:t xml:space="preserve">to enhance </w:t>
-            </w:r>
-            <w:proofErr w:type="gramStart"/>
-            <w:r>
-              <w:rPr>
-                <w:sz w:val="24"/>
-              </w:rPr>
-              <w:t>the student</w:t>
-            </w:r>
-            <w:proofErr w:type="gramEnd"/>
-            <w:r>
-              <w:rPr>
-                <w:sz w:val="24"/>
-              </w:rPr>
-              <w:t xml:space="preserve"> learning and continuous improvement in teaching and learning </w:t>
+              <w:t xml:space="preserve">to enhance the student learning and continuous improvement in teaching and learning </w:t>
             </w:r>
             <w:r>
               <w:rPr>
@@ -2858,14 +2839,12 @@
                 <w:sz w:val="24"/>
               </w:rPr>
             </w:pPr>
-            <w:proofErr w:type="gramStart"/>
             <w:r>
               <w:rPr>
                 <w:sz w:val="24"/>
               </w:rPr>
               <w:t>Detail</w:t>
             </w:r>
-            <w:proofErr w:type="gramEnd"/>
             <w:r>
               <w:rPr>
                 <w:spacing w:val="-4"/>
@@ -4240,7 +4219,6 @@
         </w:rPr>
         <w:t xml:space="preserve"> </w:t>
       </w:r>
-      <w:proofErr w:type="gramStart"/>
       <w:r>
         <w:rPr>
           <w:b/>
@@ -4264,7 +4242,6 @@
         <w:t>{{</w:t>
       </w:r>
       <w:proofErr w:type="spellStart"/>
-      <w:proofErr w:type="gramEnd"/>
       <w:r>
         <w:rPr>
           <w:spacing w:val="-2"/>
@@ -4312,7 +4289,6 @@
         </w:rPr>
         <w:t xml:space="preserve"> </w:t>
       </w:r>
-      <w:proofErr w:type="gramStart"/>
       <w:r>
         <w:rPr>
           <w:b/>
@@ -4336,7 +4312,6 @@
         <w:t>{{</w:t>
       </w:r>
       <w:proofErr w:type="spellStart"/>
-      <w:proofErr w:type="gramEnd"/>
       <w:r>
         <w:rPr>
           <w:spacing w:val="-2"/>
@@ -4370,11 +4345,7 @@
         </w:rPr>
       </w:pPr>
       <w:r>
-        <w:t>Module/</w:t>
-      </w:r>
-      <w:proofErr w:type="gramStart"/>
-      <w:r>
-        <w:t>Semester:</w:t>
+        <w:t>Module/Semester:</w:t>
       </w:r>
       <w:r>
         <w:rPr>
@@ -4387,15 +4358,7 @@
           <w:b w:val="0"/>
           <w:spacing w:val="-5"/>
         </w:rPr>
-        <w:t>{{</w:t>
-      </w:r>
-      <w:proofErr w:type="gramEnd"/>
-      <w:r>
-        <w:rPr>
-          <w:b w:val="0"/>
-          <w:spacing w:val="-5"/>
-        </w:rPr>
-        <w:t>Module/Semester}}</w:t>
+        <w:t>{{Module/Semester}}</w:t>
       </w:r>
     </w:p>
     <w:p>
@@ -4419,7 +4382,6 @@
           <w:cols w:space="720"/>
         </w:sectPr>
       </w:pPr>
-      <w:proofErr w:type="gramStart"/>
       <w:r>
         <w:rPr>
           <w:b/>
@@ -4439,14 +4401,7 @@
         <w:rPr>
           <w:sz w:val="24"/>
         </w:rPr>
-        <w:t>{{</w:t>
-      </w:r>
-      <w:proofErr w:type="gramEnd"/>
-      <w:r>
-        <w:rPr>
-          <w:sz w:val="24"/>
-        </w:rPr>
-        <w:t>Session}}</w:t>
+        <w:t>{{Session}}</w:t>
       </w:r>
     </w:p>
     <w:p>
@@ -6537,15 +6492,7 @@
         <w:t xml:space="preserve"> </w:t>
       </w:r>
       <w:r>
-        <w:t xml:space="preserve">excellence in teaching and research with </w:t>
-      </w:r>
-      <w:proofErr w:type="gramStart"/>
-      <w:r>
-        <w:t>focus</w:t>
-      </w:r>
-      <w:proofErr w:type="gramEnd"/>
-      <w:r>
-        <w:t xml:space="preserve"> on experiential learning, innovation and entrepreneurship.</w:t>
+        <w:t>excellence in teaching and research with focus on experiential learning, innovation and entrepreneurship.</w:t>
       </w:r>
     </w:p>
     <w:p>
@@ -7094,27 +7041,38 @@
           <w:sz w:val="24"/>
           <w:szCs w:val="24"/>
         </w:rPr>
-        <w:t xml:space="preserve">PEO 4: Accomplish leadership roles by imbibing ethics and professionalism with emphasis on sustainable development of </w:t>
-      </w:r>
-      <w:proofErr w:type="gramStart"/>
-      <w:r>
+        <w:t>PEO 4: Accomplish leadership roles by imbibing ethics and professionalism with emphasis on sustainable development of the society.</w:t>
+      </w:r>
+    </w:p>
+    <w:p>
+      <w:pPr>
+        <w:pStyle w:val="Heading1"/>
         <w:rPr>
           <w:b w:val="0"/>
           <w:bCs w:val="0"/>
           <w:sz w:val="24"/>
           <w:szCs w:val="24"/>
         </w:rPr>
-        <w:t>the society</w:t>
-      </w:r>
-      <w:proofErr w:type="gramEnd"/>
-      <w:r>
+      </w:pPr>
+    </w:p>
+    <w:p>
+      <w:pPr>
+        <w:pStyle w:val="Heading1"/>
         <w:rPr>
           <w:b w:val="0"/>
           <w:bCs w:val="0"/>
           <w:sz w:val="24"/>
           <w:szCs w:val="24"/>
         </w:rPr>
-        <w:t>.</w:t>
+      </w:pPr>
+      <w:r>
+        <w:rPr>
+          <w:b w:val="0"/>
+          <w:bCs w:val="0"/>
+          <w:sz w:val="24"/>
+          <w:szCs w:val="24"/>
+        </w:rPr>
+        <w:t>Program Outcomes (PO):</w:t>
       </w:r>
     </w:p>
     <w:p>
@@ -7127,6 +7085,15 @@
           <w:szCs w:val="24"/>
         </w:rPr>
       </w:pPr>
+      <w:r>
+        <w:rPr>
+          <w:b w:val="0"/>
+          <w:bCs w:val="0"/>
+          <w:sz w:val="24"/>
+          <w:szCs w:val="24"/>
+        </w:rPr>
+        <w:t>PO1: Apply the foundational concepts of mathematics, science and computer engineering to find novel solutions for complex real-life engineering problems.</w:t>
+      </w:r>
     </w:p>
     <w:p>
       <w:pPr>
@@ -7145,7 +7112,7 @@
           <w:sz w:val="24"/>
           <w:szCs w:val="24"/>
         </w:rPr>
-        <w:t>Program Outcomes (PO):</w:t>
+        <w:t>PO2: Identify, formulate, review literature and analyze complex computer engineering problems reaching substantiated conclusions and derive a coherent logic that can be implemented by computers.</w:t>
       </w:r>
     </w:p>
     <w:p>
@@ -7165,7 +7132,7 @@
           <w:sz w:val="24"/>
           <w:szCs w:val="24"/>
         </w:rPr>
-        <w:t>PO1: Apply the foundational concepts of mathematics, science and computer engineering to find novel solutions for complex real-life engineering problems.</w:t>
+        <w:t>PO3: Design analytical and computational models for solving complex engineering problems giving due consideration to issues related to public health and safety, cultural and societal constraints, and environmental concerns.</w:t>
       </w:r>
     </w:p>
     <w:p>
@@ -7185,7 +7152,7 @@
           <w:sz w:val="24"/>
           <w:szCs w:val="24"/>
         </w:rPr>
-        <w:t>PO2: Identify, formulate, review literature and analyze complex computer engineering problems reaching substantiated conclusions and derive a coherent logic that can be implemented by computers.</w:t>
+        <w:t>PO4: Use research-based knowledge, methods, tools and techniques for data collection, designing digital computing systems, analyzing and interpreting the results to provide substantiated conclusions.</w:t>
       </w:r>
     </w:p>
     <w:p>
@@ -7205,7 +7172,7 @@
           <w:sz w:val="24"/>
           <w:szCs w:val="24"/>
         </w:rPr>
-        <w:t>PO3: Design analytical and computational models for solving complex engineering problems giving due consideration to issues related to public health and safety, cultural and societal constraints, and environmental concerns.</w:t>
+        <w:t>PO5: Use appropriate tools to model complex computer engineering problems through identification of the limitations and creating solutions to predict the real-world phenomena.</w:t>
       </w:r>
     </w:p>
     <w:p>
@@ -7225,7 +7192,7 @@
           <w:sz w:val="24"/>
           <w:szCs w:val="24"/>
         </w:rPr>
-        <w:t>PO4: Use research-based knowledge, methods, tools and techniques for data collection, designing digital computing systems, analyzing and interpreting the results to provide substantiated conclusions.</w:t>
+        <w:t>PO6: Use appropriate contextual knowledge of computer engineering to review and assess societal, health, legal, cultural, safety and contemporary issues and rationalize the ensuing responsibilities towards the society.</w:t>
       </w:r>
     </w:p>
     <w:p>
@@ -7245,7 +7212,7 @@
           <w:sz w:val="24"/>
           <w:szCs w:val="24"/>
         </w:rPr>
-        <w:t>PO5: Use appropriate tools to model complex computer engineering problems through identification of the limitations and creating solutions to predict the real-world phenomena.</w:t>
+        <w:t>PO7: Adopt computer engineering practices in congruence with societal need, understand the working practices and its impact on natural resources for sustainable development.</w:t>
       </w:r>
     </w:p>
     <w:p>
@@ -7265,19 +7232,19 @@
           <w:sz w:val="24"/>
           <w:szCs w:val="24"/>
         </w:rPr>
-        <w:t xml:space="preserve">PO6: Use appropriate contextual knowledge of computer engineering to review and assess societal, health, legal, cultural, safety and contemporary issues and rationalize the ensuing responsibilities towards </w:t>
-      </w:r>
-      <w:proofErr w:type="gramStart"/>
-      <w:r>
+        <w:t>PO8: Use ethical principles to pursue excellence in developing computer engineering systems and behave appropriately to develop a reliable and trustworthy relationship with others.</w:t>
+      </w:r>
+    </w:p>
+    <w:p>
+      <w:pPr>
+        <w:pStyle w:val="Heading1"/>
         <w:rPr>
           <w:b w:val="0"/>
           <w:bCs w:val="0"/>
           <w:sz w:val="24"/>
           <w:szCs w:val="24"/>
         </w:rPr>
-        <w:t>the society</w:t>
-      </w:r>
-      <w:proofErr w:type="gramEnd"/>
+      </w:pPr>
       <w:r>
         <w:rPr>
           <w:b w:val="0"/>
@@ -7285,7 +7252,7 @@
           <w:sz w:val="24"/>
           <w:szCs w:val="24"/>
         </w:rPr>
-        <w:t>.</w:t>
+        <w:t>PO9: Function effectively as a reliable and responsible individual, and as a member or leader in diverse computer engineering teams, and in multidisciplinary settings, thereby placing team goals ahead of individual interests.</w:t>
       </w:r>
     </w:p>
     <w:p>
@@ -7305,107 +7272,7 @@
           <w:sz w:val="24"/>
           <w:szCs w:val="24"/>
         </w:rPr>
-        <w:t xml:space="preserve">PO7: Adopt computer engineering practices in congruence with societal need, understand the working practices and </w:t>
-      </w:r>
-      <w:proofErr w:type="gramStart"/>
-      <w:r>
-        <w:rPr>
-          <w:b w:val="0"/>
-          <w:bCs w:val="0"/>
-          <w:sz w:val="24"/>
-          <w:szCs w:val="24"/>
-        </w:rPr>
-        <w:t>its</w:t>
-      </w:r>
-      <w:proofErr w:type="gramEnd"/>
-      <w:r>
-        <w:rPr>
-          <w:b w:val="0"/>
-          <w:bCs w:val="0"/>
-          <w:sz w:val="24"/>
-          <w:szCs w:val="24"/>
-        </w:rPr>
-        <w:t xml:space="preserve"> impact on natural resources for sustainable development.</w:t>
-      </w:r>
-    </w:p>
-    <w:p>
-      <w:pPr>
-        <w:pStyle w:val="Heading1"/>
-        <w:rPr>
-          <w:b w:val="0"/>
-          <w:bCs w:val="0"/>
-          <w:sz w:val="24"/>
-          <w:szCs w:val="24"/>
-        </w:rPr>
-      </w:pPr>
-      <w:r>
-        <w:rPr>
-          <w:b w:val="0"/>
-          <w:bCs w:val="0"/>
-          <w:sz w:val="24"/>
-          <w:szCs w:val="24"/>
-        </w:rPr>
-        <w:t>PO8: Use ethical principles to pursue excellence in developing computer engineering systems and behave appropriately to develop a reliable and trustworthy relationship with others.</w:t>
-      </w:r>
-    </w:p>
-    <w:p>
-      <w:pPr>
-        <w:pStyle w:val="Heading1"/>
-        <w:rPr>
-          <w:b w:val="0"/>
-          <w:bCs w:val="0"/>
-          <w:sz w:val="24"/>
-          <w:szCs w:val="24"/>
-        </w:rPr>
-      </w:pPr>
-      <w:r>
-        <w:rPr>
-          <w:b w:val="0"/>
-          <w:bCs w:val="0"/>
-          <w:sz w:val="24"/>
-          <w:szCs w:val="24"/>
-        </w:rPr>
-        <w:t>PO9: Function effectively as a reliable and responsible individual, and as a member or leader in diverse computer engineering teams, and in multidisciplinary settings, thereby placing team goals ahead of individual interests.</w:t>
-      </w:r>
-    </w:p>
-    <w:p>
-      <w:pPr>
-        <w:pStyle w:val="Heading1"/>
-        <w:rPr>
-          <w:b w:val="0"/>
-          <w:bCs w:val="0"/>
-          <w:sz w:val="24"/>
-          <w:szCs w:val="24"/>
-        </w:rPr>
-      </w:pPr>
-      <w:r>
-        <w:rPr>
-          <w:b w:val="0"/>
-          <w:bCs w:val="0"/>
-          <w:sz w:val="24"/>
-          <w:szCs w:val="24"/>
-        </w:rPr>
-        <w:t xml:space="preserve">PO10: Communicate effectively by capturing the desirable computer system requirements for preparation of specification documents, write clear and concise </w:t>
-      </w:r>
-      <w:proofErr w:type="gramStart"/>
-      <w:r>
-        <w:rPr>
-          <w:b w:val="0"/>
-          <w:bCs w:val="0"/>
-          <w:sz w:val="24"/>
-          <w:szCs w:val="24"/>
-        </w:rPr>
-        <w:t>report</w:t>
-      </w:r>
-      <w:proofErr w:type="gramEnd"/>
-      <w:r>
-        <w:rPr>
-          <w:b w:val="0"/>
-          <w:bCs w:val="0"/>
-          <w:sz w:val="24"/>
-          <w:szCs w:val="24"/>
-        </w:rPr>
-        <w:t xml:space="preserve"> such as laboratory files, research papers, thesis, and presentation materials.</w:t>
+        <w:t>PO10: Communicate effectively by capturing the desirable computer system requirements for preparation of specification documents, write clear and concise report such as laboratory files, research papers, thesis, and presentation materials.</w:t>
       </w:r>
     </w:p>
     <w:p>

</xml_diff>

<commit_message>
changes made upon suggested changes by kiran khatter ma'am
</commit_message>
<xml_diff>
--- a/backend/extractor/1.docx
+++ b/backend/extractor/1.docx
@@ -314,7 +314,6 @@
         </w:rPr>
         <w:t>{{</w:t>
       </w:r>
-      <w:proofErr w:type="spellStart"/>
       <w:r>
         <w:rPr>
           <w:sz w:val="36"/>
@@ -322,7 +321,6 @@
         </w:rPr>
         <w:t>course_code</w:t>
       </w:r>
-      <w:proofErr w:type="spellEnd"/>
       <w:r>
         <w:rPr>
           <w:sz w:val="36"/>
@@ -362,7 +360,6 @@
         </w:rPr>
         <w:t>{{</w:t>
       </w:r>
-      <w:proofErr w:type="spellStart"/>
       <w:r>
         <w:rPr>
           <w:sz w:val="36"/>
@@ -370,7 +367,6 @@
         </w:rPr>
         <w:t>course_name</w:t>
       </w:r>
-      <w:proofErr w:type="spellEnd"/>
       <w:r>
         <w:rPr>
           <w:sz w:val="36"/>
@@ -1224,6 +1220,14 @@
               </w:rPr>
               <w:t>6</w:t>
             </w:r>
+            <w:r>
+              <w:rPr>
+                <w:b/>
+                <w:spacing w:val="-10"/>
+                <w:sz w:val="24"/>
+              </w:rPr>
+              <w:t>.</w:t>
+            </w:r>
           </w:p>
         </w:tc>
         <w:tc>
@@ -1328,6 +1332,14 @@
               </w:rPr>
               <w:t>7</w:t>
             </w:r>
+            <w:r>
+              <w:rPr>
+                <w:b/>
+                <w:spacing w:val="-10"/>
+                <w:sz w:val="24"/>
+              </w:rPr>
+              <w:t>.</w:t>
+            </w:r>
           </w:p>
         </w:tc>
         <w:tc>
@@ -1425,6 +1437,14 @@
               </w:rPr>
               <w:t>8</w:t>
             </w:r>
+            <w:r>
+              <w:rPr>
+                <w:b/>
+                <w:spacing w:val="-10"/>
+                <w:sz w:val="24"/>
+              </w:rPr>
+              <w:t>.</w:t>
+            </w:r>
           </w:p>
         </w:tc>
         <w:tc>
@@ -1443,33 +1463,163 @@
               <w:rPr>
                 <w:sz w:val="24"/>
               </w:rPr>
+              <w:t>Detailed</w:t>
+            </w:r>
+            <w:r>
+              <w:rPr>
+                <w:spacing w:val="-4"/>
+                <w:sz w:val="24"/>
+              </w:rPr>
+              <w:t xml:space="preserve"> </w:t>
+            </w:r>
+            <w:r>
+              <w:rPr>
+                <w:sz w:val="24"/>
+              </w:rPr>
+              <w:t>Session</w:t>
+            </w:r>
+            <w:r>
+              <w:rPr>
+                <w:spacing w:val="-3"/>
+                <w:sz w:val="24"/>
+              </w:rPr>
+              <w:t xml:space="preserve"> </w:t>
+            </w:r>
+            <w:r>
+              <w:rPr>
+                <w:sz w:val="24"/>
+              </w:rPr>
+              <w:t>wise</w:t>
+            </w:r>
+            <w:r>
+              <w:rPr>
+                <w:spacing w:val="-3"/>
+                <w:sz w:val="24"/>
+              </w:rPr>
+              <w:t xml:space="preserve"> </w:t>
+            </w:r>
+            <w:r>
+              <w:rPr>
+                <w:spacing w:val="-4"/>
+                <w:sz w:val="24"/>
+              </w:rPr>
+              <w:t>Plan</w:t>
+            </w:r>
+            <w:r>
+              <w:rPr>
+                <w:sz w:val="24"/>
+              </w:rPr>
+              <w:t xml:space="preserve"> &amp;</w:t>
+            </w:r>
+            <w:r>
+              <w:rPr>
+                <w:sz w:val="24"/>
+              </w:rPr>
+              <w:t xml:space="preserve"> Course</w:t>
+            </w:r>
+            <w:r>
+              <w:rPr>
+                <w:spacing w:val="-3"/>
+                <w:sz w:val="24"/>
+              </w:rPr>
+              <w:t xml:space="preserve"> </w:t>
+            </w:r>
+            <w:r>
+              <w:rPr>
+                <w:sz w:val="24"/>
+              </w:rPr>
+              <w:t>Syllabus:</w:t>
+            </w:r>
+            <w:r>
+              <w:rPr>
+                <w:spacing w:val="-3"/>
+                <w:sz w:val="24"/>
+              </w:rPr>
+              <w:t xml:space="preserve"> </w:t>
+            </w:r>
+            <w:r>
+              <w:rPr>
+                <w:sz w:val="24"/>
+              </w:rPr>
+              <w:t>(including</w:t>
+            </w:r>
+            <w:r>
+              <w:rPr>
+                <w:spacing w:val="-4"/>
+                <w:sz w:val="24"/>
+              </w:rPr>
+              <w:t xml:space="preserve"> </w:t>
+            </w:r>
+            <w:r>
+              <w:rPr>
+                <w:sz w:val="24"/>
+              </w:rPr>
               <w:t>Course</w:t>
             </w:r>
             <w:r>
               <w:rPr>
-                <w:spacing w:val="-3"/>
-                <w:sz w:val="24"/>
-              </w:rPr>
-              <w:t xml:space="preserve"> </w:t>
-            </w:r>
-            <w:r>
-              <w:rPr>
-                <w:sz w:val="24"/>
-              </w:rPr>
-              <w:t>Syllabus:</w:t>
-            </w:r>
-            <w:r>
-              <w:rPr>
-                <w:spacing w:val="-3"/>
-                <w:sz w:val="24"/>
-              </w:rPr>
-              <w:t xml:space="preserve"> </w:t>
-            </w:r>
-            <w:r>
-              <w:rPr>
-                <w:sz w:val="24"/>
-              </w:rPr>
-              <w:t>(including</w:t>
+                <w:spacing w:val="-6"/>
+                <w:sz w:val="24"/>
+              </w:rPr>
+              <w:t xml:space="preserve"> </w:t>
+            </w:r>
+            <w:r>
+              <w:rPr>
+                <w:sz w:val="24"/>
+              </w:rPr>
+              <w:t>Content</w:t>
+            </w:r>
+            <w:r>
+              <w:rPr>
+                <w:spacing w:val="-5"/>
+                <w:sz w:val="24"/>
+              </w:rPr>
+              <w:t xml:space="preserve"> </w:t>
+            </w:r>
+            <w:r>
+              <w:rPr>
+                <w:sz w:val="24"/>
+              </w:rPr>
+              <w:t>with</w:t>
+            </w:r>
+            <w:r>
+              <w:rPr>
+                <w:spacing w:val="-5"/>
+                <w:sz w:val="24"/>
+              </w:rPr>
+              <w:t xml:space="preserve"> </w:t>
+            </w:r>
+            <w:r>
+              <w:rPr>
+                <w:sz w:val="24"/>
+              </w:rPr>
+              <w:t>Module-wise</w:t>
+            </w:r>
+            <w:r>
+              <w:rPr>
+                <w:spacing w:val="-6"/>
+                <w:sz w:val="24"/>
+              </w:rPr>
+              <w:t xml:space="preserve"> </w:t>
+            </w:r>
+            <w:r>
+              <w:rPr>
+                <w:sz w:val="24"/>
+              </w:rPr>
+              <w:t>teaching</w:t>
+            </w:r>
+            <w:r>
+              <w:rPr>
+                <w:spacing w:val="-6"/>
+                <w:sz w:val="24"/>
+              </w:rPr>
+              <w:t xml:space="preserve"> </w:t>
+            </w:r>
+            <w:r>
+              <w:rPr>
+                <w:sz w:val="24"/>
+              </w:rPr>
+              <w:t>hours</w:t>
             </w:r>
             <w:r>
               <w:rPr>
@@ -1482,190 +1632,19 @@
               <w:rPr>
                 <w:sz w:val="24"/>
               </w:rPr>
-              <w:t>Course</w:t>
-            </w:r>
-            <w:r>
-              <w:rPr>
-                <w:spacing w:val="-6"/>
-                <w:sz w:val="24"/>
-              </w:rPr>
-              <w:t xml:space="preserve"> </w:t>
-            </w:r>
-            <w:r>
-              <w:rPr>
-                <w:sz w:val="24"/>
-              </w:rPr>
-              <w:t>Content</w:t>
-            </w:r>
-            <w:r>
-              <w:rPr>
-                <w:spacing w:val="-5"/>
-                <w:sz w:val="24"/>
-              </w:rPr>
-              <w:t xml:space="preserve"> </w:t>
-            </w:r>
-            <w:r>
-              <w:rPr>
-                <w:sz w:val="24"/>
-              </w:rPr>
-              <w:t>with</w:t>
-            </w:r>
-            <w:r>
-              <w:rPr>
-                <w:spacing w:val="-5"/>
-                <w:sz w:val="24"/>
-              </w:rPr>
-              <w:t xml:space="preserve"> </w:t>
-            </w:r>
-            <w:r>
-              <w:rPr>
-                <w:sz w:val="24"/>
-              </w:rPr>
-              <w:t>Module-wise</w:t>
-            </w:r>
-            <w:r>
-              <w:rPr>
-                <w:spacing w:val="-6"/>
-                <w:sz w:val="24"/>
-              </w:rPr>
-              <w:t xml:space="preserve"> </w:t>
-            </w:r>
-            <w:r>
-              <w:rPr>
-                <w:sz w:val="24"/>
-              </w:rPr>
-              <w:t>teaching</w:t>
-            </w:r>
-            <w:r>
-              <w:rPr>
-                <w:spacing w:val="-6"/>
-                <w:sz w:val="24"/>
-              </w:rPr>
-              <w:t xml:space="preserve"> </w:t>
-            </w:r>
-            <w:r>
-              <w:rPr>
-                <w:sz w:val="24"/>
-              </w:rPr>
-              <w:t>hours</w:t>
-            </w:r>
-            <w:r>
-              <w:rPr>
-                <w:spacing w:val="-4"/>
-                <w:sz w:val="24"/>
-              </w:rPr>
-              <w:t xml:space="preserve"> </w:t>
-            </w:r>
-            <w:r>
-              <w:rPr>
-                <w:sz w:val="24"/>
-              </w:rPr>
               <w:t xml:space="preserve">allocated; Readings, Activities, Teaching Strategy, and Module mapped to COs, </w:t>
             </w:r>
-            <w:proofErr w:type="gramStart"/>
-            <w:r>
-              <w:rPr>
-                <w:sz w:val="24"/>
-              </w:rPr>
-              <w:t>Text Book</w:t>
-            </w:r>
-            <w:proofErr w:type="gramEnd"/>
+            <w:r>
+              <w:rPr>
+                <w:sz w:val="24"/>
+              </w:rPr>
+              <w:t>Textbook</w:t>
+            </w:r>
             <w:r>
               <w:rPr>
                 <w:sz w:val="24"/>
               </w:rPr>
               <w:t>(s), Reference Books, Other learning resources)</w:t>
-            </w:r>
-          </w:p>
-        </w:tc>
-      </w:tr>
-      <w:tr>
-        <w:trPr>
-          <w:trHeight w:val="678"/>
-        </w:trPr>
-        <w:tc>
-          <w:tcPr>
-            <w:tcW w:w="996" w:type="dxa"/>
-          </w:tcPr>
-          <w:p>
-            <w:pPr>
-              <w:pStyle w:val="TableParagraph"/>
-              <w:spacing w:before="131"/>
-              <w:ind w:left="12" w:right="4"/>
-              <w:jc w:val="center"/>
-              <w:rPr>
-                <w:b/>
-                <w:sz w:val="24"/>
-              </w:rPr>
-            </w:pPr>
-            <w:r>
-              <w:rPr>
-                <w:b/>
-                <w:spacing w:val="-10"/>
-                <w:sz w:val="24"/>
-              </w:rPr>
-              <w:t>9</w:t>
-            </w:r>
-          </w:p>
-        </w:tc>
-        <w:tc>
-          <w:tcPr>
-            <w:tcW w:w="8819" w:type="dxa"/>
-          </w:tcPr>
-          <w:p>
-            <w:pPr>
-              <w:pStyle w:val="TableParagraph"/>
-              <w:spacing w:line="292" w:lineRule="exact"/>
-              <w:ind w:left="107"/>
-              <w:rPr>
-                <w:sz w:val="24"/>
-              </w:rPr>
-            </w:pPr>
-            <w:r>
-              <w:rPr>
-                <w:sz w:val="24"/>
-              </w:rPr>
-              <w:t>Detailed</w:t>
-            </w:r>
-            <w:r>
-              <w:rPr>
-                <w:spacing w:val="-4"/>
-                <w:sz w:val="24"/>
-              </w:rPr>
-              <w:t xml:space="preserve"> </w:t>
-            </w:r>
-            <w:r>
-              <w:rPr>
-                <w:sz w:val="24"/>
-              </w:rPr>
-              <w:t>Session</w:t>
-            </w:r>
-            <w:r>
-              <w:rPr>
-                <w:spacing w:val="-3"/>
-                <w:sz w:val="24"/>
-              </w:rPr>
-              <w:t xml:space="preserve"> </w:t>
-            </w:r>
-            <w:r>
-              <w:rPr>
-                <w:sz w:val="24"/>
-              </w:rPr>
-              <w:t>wise</w:t>
-            </w:r>
-            <w:r>
-              <w:rPr>
-                <w:spacing w:val="-3"/>
-                <w:sz w:val="24"/>
-              </w:rPr>
-              <w:t xml:space="preserve"> </w:t>
-            </w:r>
-            <w:r>
-              <w:rPr>
-                <w:spacing w:val="-4"/>
-                <w:sz w:val="24"/>
-              </w:rPr>
-              <w:t>Plan</w:t>
             </w:r>
           </w:p>
         </w:tc>
@@ -1695,7 +1674,7 @@
                 <w:spacing w:val="-5"/>
                 <w:sz w:val="24"/>
               </w:rPr>
-              <w:t>10</w:t>
+              <w:t>9.</w:t>
             </w:r>
           </w:p>
         </w:tc>
@@ -1753,7 +1732,15 @@
                 <w:spacing w:val="-5"/>
                 <w:sz w:val="24"/>
               </w:rPr>
-              <w:t>11</w:t>
+              <w:t>1</w:t>
+            </w:r>
+            <w:r>
+              <w:rPr>
+                <w:b/>
+                <w:spacing w:val="-5"/>
+                <w:sz w:val="24"/>
+              </w:rPr>
+              <w:t>0.</w:t>
             </w:r>
           </w:p>
         </w:tc>
@@ -1831,7 +1818,15 @@
                 <w:spacing w:val="-5"/>
                 <w:sz w:val="24"/>
               </w:rPr>
-              <w:t>12</w:t>
+              <w:t>1</w:t>
+            </w:r>
+            <w:r>
+              <w:rPr>
+                <w:b/>
+                <w:spacing w:val="-5"/>
+                <w:sz w:val="24"/>
+              </w:rPr>
+              <w:t>1.</w:t>
             </w:r>
           </w:p>
         </w:tc>
@@ -2000,7 +1995,15 @@
                 <w:spacing w:val="-5"/>
                 <w:sz w:val="24"/>
               </w:rPr>
-              <w:t>13</w:t>
+              <w:t>1</w:t>
+            </w:r>
+            <w:r>
+              <w:rPr>
+                <w:b/>
+                <w:spacing w:val="-5"/>
+                <w:sz w:val="24"/>
+              </w:rPr>
+              <w:t>2.</w:t>
             </w:r>
           </w:p>
         </w:tc>
@@ -2028,20 +2031,7 @@
                 <w:spacing w:val="-2"/>
                 <w:sz w:val="24"/>
               </w:rPr>
-              <w:t xml:space="preserve"> </w:t>
-            </w:r>
-            <w:r>
-              <w:rPr>
-                <w:sz w:val="24"/>
-              </w:rPr>
-              <w:t>Semester</w:t>
-            </w:r>
-            <w:r>
-              <w:rPr>
-                <w:spacing w:val="-2"/>
-                <w:sz w:val="24"/>
-              </w:rPr>
-              <w:t xml:space="preserve"> </w:t>
+              <w:t xml:space="preserve">-Semester </w:t>
             </w:r>
             <w:r>
               <w:rPr>
@@ -2130,7 +2120,15 @@
                 <w:spacing w:val="-5"/>
                 <w:sz w:val="24"/>
               </w:rPr>
-              <w:t>14</w:t>
+              <w:t>1</w:t>
+            </w:r>
+            <w:r>
+              <w:rPr>
+                <w:b/>
+                <w:spacing w:val="-5"/>
+                <w:sz w:val="24"/>
+              </w:rPr>
+              <w:t>3.</w:t>
             </w:r>
           </w:p>
         </w:tc>
@@ -2286,7 +2284,15 @@
                 <w:spacing w:val="-5"/>
                 <w:sz w:val="24"/>
               </w:rPr>
-              <w:t>15</w:t>
+              <w:t>1</w:t>
+            </w:r>
+            <w:r>
+              <w:rPr>
+                <w:b/>
+                <w:spacing w:val="-5"/>
+                <w:sz w:val="24"/>
+              </w:rPr>
+              <w:t>4.</w:t>
             </w:r>
           </w:p>
         </w:tc>
@@ -2436,7 +2442,19 @@
               <w:rPr>
                 <w:sz w:val="24"/>
               </w:rPr>
-              <w:t xml:space="preserve">to enhance the student learning and continuous improvement in teaching and learning </w:t>
+              <w:t xml:space="preserve">to enhance </w:t>
+            </w:r>
+            <w:r>
+              <w:rPr>
+                <w:sz w:val="24"/>
+              </w:rPr>
+              <w:t>student</w:t>
+            </w:r>
+            <w:r>
+              <w:rPr>
+                <w:sz w:val="24"/>
+              </w:rPr>
+              <w:t xml:space="preserve"> learning and continuous improvement in teaching and learning </w:t>
             </w:r>
             <w:r>
               <w:rPr>
@@ -2525,7 +2543,15 @@
                 <w:spacing w:val="-5"/>
                 <w:sz w:val="24"/>
               </w:rPr>
-              <w:t>16</w:t>
+              <w:t>1</w:t>
+            </w:r>
+            <w:r>
+              <w:rPr>
+                <w:b/>
+                <w:spacing w:val="-5"/>
+                <w:sz w:val="24"/>
+              </w:rPr>
+              <w:t>5.</w:t>
             </w:r>
           </w:p>
         </w:tc>
@@ -2692,7 +2718,15 @@
                 <w:spacing w:val="-5"/>
                 <w:sz w:val="24"/>
               </w:rPr>
-              <w:t>17</w:t>
+              <w:t>1</w:t>
+            </w:r>
+            <w:r>
+              <w:rPr>
+                <w:b/>
+                <w:spacing w:val="-5"/>
+                <w:sz w:val="24"/>
+              </w:rPr>
+              <w:t>6.</w:t>
             </w:r>
           </w:p>
         </w:tc>
@@ -2822,7 +2856,15 @@
                 <w:spacing w:val="-5"/>
                 <w:sz w:val="24"/>
               </w:rPr>
-              <w:t>18</w:t>
+              <w:t>1</w:t>
+            </w:r>
+            <w:r>
+              <w:rPr>
+                <w:b/>
+                <w:spacing w:val="-5"/>
+                <w:sz w:val="24"/>
+              </w:rPr>
+              <w:t>7.</w:t>
             </w:r>
           </w:p>
         </w:tc>
@@ -2843,7 +2885,13 @@
               <w:rPr>
                 <w:sz w:val="24"/>
               </w:rPr>
-              <w:t>Detail</w:t>
+              <w:t>Deta</w:t>
+            </w:r>
+            <w:r>
+              <w:rPr>
+                <w:sz w:val="24"/>
+              </w:rPr>
+              <w:t>ils</w:t>
             </w:r>
             <w:r>
               <w:rPr>
@@ -2968,6 +3016,98 @@
                 <w:sz w:val="24"/>
               </w:rPr>
               <w:t xml:space="preserve"> Semester</w:t>
+            </w:r>
+            <w:r>
+              <w:rPr>
+                <w:spacing w:val="-2"/>
+                <w:sz w:val="24"/>
+              </w:rPr>
+              <w:t xml:space="preserve"> </w:t>
+            </w:r>
+            <w:r>
+              <w:rPr>
+                <w:sz w:val="24"/>
+              </w:rPr>
+              <w:t>including</w:t>
+            </w:r>
+            <w:r>
+              <w:rPr>
+                <w:spacing w:val="-3"/>
+                <w:sz w:val="24"/>
+              </w:rPr>
+              <w:t xml:space="preserve"> </w:t>
+            </w:r>
+            <w:r>
+              <w:rPr>
+                <w:sz w:val="24"/>
+              </w:rPr>
+              <w:t>the</w:t>
+            </w:r>
+            <w:r>
+              <w:rPr>
+                <w:spacing w:val="-5"/>
+                <w:sz w:val="24"/>
+              </w:rPr>
+              <w:t xml:space="preserve"> </w:t>
+            </w:r>
+            <w:r>
+              <w:rPr>
+                <w:spacing w:val="-2"/>
+                <w:sz w:val="24"/>
+              </w:rPr>
+              <w:t>grades</w:t>
+            </w:r>
+          </w:p>
+        </w:tc>
+      </w:tr>
+      <w:tr>
+        <w:trPr>
+          <w:trHeight w:val="678"/>
+        </w:trPr>
+        <w:tc>
+          <w:tcPr>
+            <w:tcW w:w="996" w:type="dxa"/>
+          </w:tcPr>
+          <w:p>
+            <w:pPr>
+              <w:pStyle w:val="TableParagraph"/>
+              <w:spacing w:before="133"/>
+              <w:ind w:left="12"/>
+              <w:jc w:val="center"/>
+              <w:rPr>
+                <w:b/>
+                <w:spacing w:val="-5"/>
+                <w:sz w:val="24"/>
+              </w:rPr>
+            </w:pPr>
+            <w:r>
+              <w:rPr>
+                <w:b/>
+                <w:spacing w:val="-5"/>
+                <w:sz w:val="24"/>
+              </w:rPr>
+              <w:t>18.</w:t>
+            </w:r>
+          </w:p>
+        </w:tc>
+        <w:tc>
+          <w:tcPr>
+            <w:tcW w:w="8819" w:type="dxa"/>
+          </w:tcPr>
+          <w:p>
+            <w:pPr>
+              <w:pStyle w:val="TableParagraph"/>
+              <w:spacing w:line="292" w:lineRule="exact"/>
+              <w:ind w:left="107"/>
+              <w:rPr>
+                <w:sz w:val="24"/>
+              </w:rPr>
+            </w:pPr>
+            <w:r>
+              <w:rPr>
+                <w:sz w:val="24"/>
+              </w:rPr>
+              <w:t>Identification of advanced learners and low performers conducted at the end of the semester</w:t>
             </w:r>
           </w:p>
         </w:tc>
@@ -2999,6 +3139,14 @@
               </w:rPr>
               <w:t>19</w:t>
             </w:r>
+            <w:r>
+              <w:rPr>
+                <w:b/>
+                <w:spacing w:val="-5"/>
+                <w:sz w:val="24"/>
+              </w:rPr>
+              <w:t>.</w:t>
+            </w:r>
           </w:p>
         </w:tc>
         <w:tc>
@@ -3033,136 +3181,6 @@
                 <w:sz w:val="24"/>
               </w:rPr>
               <w:t>Report</w:t>
-            </w:r>
-          </w:p>
-        </w:tc>
-      </w:tr>
-      <w:tr>
-        <w:trPr>
-          <w:trHeight w:val="825"/>
-        </w:trPr>
-        <w:tc>
-          <w:tcPr>
-            <w:tcW w:w="996" w:type="dxa"/>
-          </w:tcPr>
-          <w:p>
-            <w:pPr>
-              <w:pStyle w:val="TableParagraph"/>
-              <w:spacing w:line="292" w:lineRule="exact"/>
-              <w:ind w:left="12"/>
-              <w:jc w:val="center"/>
-              <w:rPr>
-                <w:b/>
-                <w:sz w:val="24"/>
-              </w:rPr>
-            </w:pPr>
-            <w:r>
-              <w:rPr>
-                <w:b/>
-                <w:spacing w:val="-5"/>
-                <w:sz w:val="24"/>
-              </w:rPr>
-              <w:t>20</w:t>
-            </w:r>
-          </w:p>
-        </w:tc>
-        <w:tc>
-          <w:tcPr>
-            <w:tcW w:w="8819" w:type="dxa"/>
-          </w:tcPr>
-          <w:p>
-            <w:pPr>
-              <w:pStyle w:val="TableParagraph"/>
-              <w:spacing w:line="292" w:lineRule="exact"/>
-              <w:ind w:left="107"/>
-              <w:rPr>
-                <w:sz w:val="24"/>
-              </w:rPr>
-            </w:pPr>
-            <w:r>
-              <w:rPr>
-                <w:sz w:val="24"/>
-              </w:rPr>
-              <w:t>Final</w:t>
-            </w:r>
-            <w:r>
-              <w:rPr>
-                <w:spacing w:val="-5"/>
-                <w:sz w:val="24"/>
-              </w:rPr>
-              <w:t xml:space="preserve"> </w:t>
-            </w:r>
-            <w:r>
-              <w:rPr>
-                <w:sz w:val="24"/>
-              </w:rPr>
-              <w:t>record</w:t>
-            </w:r>
-            <w:r>
-              <w:rPr>
-                <w:spacing w:val="-4"/>
-                <w:sz w:val="24"/>
-              </w:rPr>
-              <w:t xml:space="preserve"> </w:t>
-            </w:r>
-            <w:r>
-              <w:rPr>
-                <w:sz w:val="24"/>
-              </w:rPr>
-              <w:t>of</w:t>
-            </w:r>
-            <w:r>
-              <w:rPr>
-                <w:spacing w:val="-4"/>
-                <w:sz w:val="24"/>
-              </w:rPr>
-              <w:t xml:space="preserve"> </w:t>
-            </w:r>
-            <w:r>
-              <w:rPr>
-                <w:sz w:val="24"/>
-              </w:rPr>
-              <w:t>Results</w:t>
-            </w:r>
-            <w:r>
-              <w:rPr>
-                <w:spacing w:val="-2"/>
-                <w:sz w:val="24"/>
-              </w:rPr>
-              <w:t xml:space="preserve"> </w:t>
-            </w:r>
-            <w:r>
-              <w:rPr>
-                <w:sz w:val="24"/>
-              </w:rPr>
-              <w:t>(including</w:t>
-            </w:r>
-            <w:r>
-              <w:rPr>
-                <w:spacing w:val="-3"/>
-                <w:sz w:val="24"/>
-              </w:rPr>
-              <w:t xml:space="preserve"> </w:t>
-            </w:r>
-            <w:r>
-              <w:rPr>
-                <w:sz w:val="24"/>
-              </w:rPr>
-              <w:t>the</w:t>
-            </w:r>
-            <w:r>
-              <w:rPr>
-                <w:spacing w:val="-5"/>
-                <w:sz w:val="24"/>
-              </w:rPr>
-              <w:t xml:space="preserve"> </w:t>
-            </w:r>
-            <w:r>
-              <w:rPr>
-                <w:spacing w:val="-2"/>
-                <w:sz w:val="24"/>
-              </w:rPr>
-              <w:t>grades)</w:t>
             </w:r>
           </w:p>
         </w:tc>
@@ -3192,7 +3210,15 @@
                 <w:spacing w:val="-5"/>
                 <w:sz w:val="24"/>
               </w:rPr>
-              <w:t>21</w:t>
+              <w:t>20</w:t>
+            </w:r>
+            <w:r>
+              <w:rPr>
+                <w:b/>
+                <w:spacing w:val="-5"/>
+                <w:sz w:val="24"/>
+              </w:rPr>
+              <w:t>.</w:t>
             </w:r>
           </w:p>
         </w:tc>
@@ -3212,467 +3238,7 @@
               <w:rPr>
                 <w:sz w:val="24"/>
               </w:rPr>
-              <w:t>Analyzing</w:t>
-            </w:r>
-            <w:r>
-              <w:rPr>
-                <w:spacing w:val="-6"/>
-                <w:sz w:val="24"/>
-              </w:rPr>
-              <w:t xml:space="preserve"> </w:t>
-            </w:r>
-            <w:r>
-              <w:rPr>
-                <w:sz w:val="24"/>
-              </w:rPr>
-              <w:t>Direct</w:t>
-            </w:r>
-            <w:r>
-              <w:rPr>
-                <w:spacing w:val="-3"/>
-                <w:sz w:val="24"/>
-              </w:rPr>
-              <w:t xml:space="preserve"> </w:t>
-            </w:r>
-            <w:r>
-              <w:rPr>
-                <w:sz w:val="24"/>
-              </w:rPr>
-              <w:t>Feedback</w:t>
-            </w:r>
-            <w:r>
-              <w:rPr>
-                <w:spacing w:val="-4"/>
-                <w:sz w:val="24"/>
-              </w:rPr>
-              <w:t xml:space="preserve"> </w:t>
-            </w:r>
-            <w:r>
-              <w:rPr>
-                <w:sz w:val="24"/>
-              </w:rPr>
-              <w:t>received</w:t>
-            </w:r>
-            <w:r>
-              <w:rPr>
-                <w:spacing w:val="-2"/>
-                <w:sz w:val="24"/>
-              </w:rPr>
-              <w:t xml:space="preserve"> </w:t>
-            </w:r>
-            <w:r>
-              <w:rPr>
-                <w:sz w:val="24"/>
-              </w:rPr>
-              <w:t>on</w:t>
-            </w:r>
-            <w:r>
-              <w:rPr>
-                <w:spacing w:val="-3"/>
-                <w:sz w:val="24"/>
-              </w:rPr>
-              <w:t xml:space="preserve"> </w:t>
-            </w:r>
-            <w:r>
-              <w:rPr>
-                <w:sz w:val="24"/>
-              </w:rPr>
-              <w:t>Course</w:t>
-            </w:r>
-            <w:r>
-              <w:rPr>
-                <w:spacing w:val="-2"/>
-                <w:sz w:val="24"/>
-              </w:rPr>
-              <w:t xml:space="preserve"> Outcomes</w:t>
-            </w:r>
-          </w:p>
-        </w:tc>
-      </w:tr>
-      <w:tr>
-        <w:trPr>
-          <w:trHeight w:val="678"/>
-        </w:trPr>
-        <w:tc>
-          <w:tcPr>
-            <w:tcW w:w="996" w:type="dxa"/>
-          </w:tcPr>
-          <w:p>
-            <w:pPr>
-              <w:pStyle w:val="TableParagraph"/>
-              <w:spacing w:before="131"/>
-              <w:ind w:left="12"/>
-              <w:jc w:val="center"/>
-              <w:rPr>
-                <w:b/>
-                <w:sz w:val="24"/>
-              </w:rPr>
-            </w:pPr>
-            <w:r>
-              <w:rPr>
-                <w:b/>
-                <w:spacing w:val="-5"/>
-                <w:sz w:val="24"/>
-              </w:rPr>
-              <w:t>22</w:t>
-            </w:r>
-          </w:p>
-        </w:tc>
-        <w:tc>
-          <w:tcPr>
-            <w:tcW w:w="8819" w:type="dxa"/>
-          </w:tcPr>
-          <w:p>
-            <w:pPr>
-              <w:pStyle w:val="TableParagraph"/>
-              <w:spacing w:line="292" w:lineRule="exact"/>
-              <w:ind w:left="107"/>
-              <w:rPr>
-                <w:sz w:val="24"/>
-              </w:rPr>
-            </w:pPr>
-            <w:r>
-              <w:rPr>
-                <w:sz w:val="24"/>
-              </w:rPr>
-              <w:t>CO</w:t>
-            </w:r>
-            <w:r>
-              <w:rPr>
-                <w:spacing w:val="-5"/>
-                <w:sz w:val="24"/>
-              </w:rPr>
-              <w:t xml:space="preserve"> </w:t>
-            </w:r>
-            <w:r>
-              <w:rPr>
-                <w:sz w:val="24"/>
-              </w:rPr>
-              <w:t>Attainment</w:t>
-            </w:r>
-            <w:r>
-              <w:rPr>
-                <w:spacing w:val="-4"/>
-                <w:sz w:val="24"/>
-              </w:rPr>
-              <w:t xml:space="preserve"> </w:t>
-            </w:r>
-            <w:r>
-              <w:rPr>
-                <w:sz w:val="24"/>
-              </w:rPr>
-              <w:t>Measurement</w:t>
-            </w:r>
-            <w:r>
-              <w:rPr>
-                <w:spacing w:val="-4"/>
-                <w:sz w:val="24"/>
-              </w:rPr>
-              <w:t xml:space="preserve"> </w:t>
-            </w:r>
-            <w:r>
-              <w:rPr>
-                <w:spacing w:val="-2"/>
-                <w:sz w:val="24"/>
-              </w:rPr>
-              <w:t>Analysis</w:t>
-            </w:r>
-          </w:p>
-        </w:tc>
-      </w:tr>
-      <w:tr>
-        <w:trPr>
-          <w:trHeight w:val="705"/>
-        </w:trPr>
-        <w:tc>
-          <w:tcPr>
-            <w:tcW w:w="996" w:type="dxa"/>
-          </w:tcPr>
-          <w:p>
-            <w:pPr>
-              <w:pStyle w:val="TableParagraph"/>
-              <w:spacing w:before="145"/>
-              <w:ind w:left="12"/>
-              <w:jc w:val="center"/>
-              <w:rPr>
-                <w:b/>
-                <w:sz w:val="24"/>
-              </w:rPr>
-            </w:pPr>
-            <w:r>
-              <w:rPr>
-                <w:b/>
-                <w:spacing w:val="-5"/>
-                <w:sz w:val="24"/>
-              </w:rPr>
-              <w:t>23</w:t>
-            </w:r>
-          </w:p>
-        </w:tc>
-        <w:tc>
-          <w:tcPr>
-            <w:tcW w:w="8819" w:type="dxa"/>
-          </w:tcPr>
-          <w:p>
-            <w:pPr>
-              <w:pStyle w:val="TableParagraph"/>
-              <w:ind w:left="107"/>
-              <w:rPr>
-                <w:sz w:val="24"/>
-              </w:rPr>
-            </w:pPr>
-            <w:r>
-              <w:rPr>
-                <w:sz w:val="24"/>
-              </w:rPr>
-              <w:t>Interventions</w:t>
-            </w:r>
-            <w:r>
-              <w:rPr>
-                <w:spacing w:val="-6"/>
-                <w:sz w:val="24"/>
-              </w:rPr>
-              <w:t xml:space="preserve"> </w:t>
-            </w:r>
-            <w:r>
-              <w:rPr>
-                <w:sz w:val="24"/>
-              </w:rPr>
-              <w:t>made</w:t>
-            </w:r>
-            <w:r>
-              <w:rPr>
-                <w:spacing w:val="-7"/>
-                <w:sz w:val="24"/>
-              </w:rPr>
-              <w:t xml:space="preserve"> </w:t>
-            </w:r>
-            <w:r>
-              <w:rPr>
-                <w:sz w:val="24"/>
-              </w:rPr>
-              <w:t>for</w:t>
-            </w:r>
-            <w:r>
-              <w:rPr>
-                <w:spacing w:val="-6"/>
-                <w:sz w:val="24"/>
-              </w:rPr>
-              <w:t xml:space="preserve"> </w:t>
-            </w:r>
-            <w:r>
-              <w:rPr>
-                <w:sz w:val="24"/>
-              </w:rPr>
-              <w:t>slow</w:t>
-            </w:r>
-            <w:r>
-              <w:rPr>
-                <w:spacing w:val="-6"/>
-                <w:sz w:val="24"/>
-              </w:rPr>
-              <w:t xml:space="preserve"> </w:t>
-            </w:r>
-            <w:r>
-              <w:rPr>
-                <w:sz w:val="24"/>
-              </w:rPr>
-              <w:t>performers</w:t>
-            </w:r>
-            <w:r>
-              <w:rPr>
-                <w:spacing w:val="-7"/>
-                <w:sz w:val="24"/>
-              </w:rPr>
-              <w:t xml:space="preserve"> </w:t>
-            </w:r>
-            <w:r>
-              <w:rPr>
-                <w:sz w:val="24"/>
-              </w:rPr>
-              <w:t>and</w:t>
-            </w:r>
-            <w:r>
-              <w:rPr>
-                <w:spacing w:val="-5"/>
-                <w:sz w:val="24"/>
-              </w:rPr>
-              <w:t xml:space="preserve"> </w:t>
-            </w:r>
-            <w:r>
-              <w:rPr>
-                <w:sz w:val="24"/>
-              </w:rPr>
-              <w:t>advanced</w:t>
-            </w:r>
-            <w:r>
-              <w:rPr>
-                <w:spacing w:val="-4"/>
-                <w:sz w:val="24"/>
-              </w:rPr>
-              <w:t xml:space="preserve"> </w:t>
-            </w:r>
-            <w:r>
-              <w:rPr>
-                <w:sz w:val="24"/>
-              </w:rPr>
-              <w:t>learners,</w:t>
-            </w:r>
-            <w:r>
-              <w:rPr>
-                <w:spacing w:val="-6"/>
-                <w:sz w:val="24"/>
-              </w:rPr>
-              <w:t xml:space="preserve"> </w:t>
-            </w:r>
-            <w:r>
-              <w:rPr>
-                <w:sz w:val="24"/>
-              </w:rPr>
-              <w:t>highlighting</w:t>
-            </w:r>
-            <w:r>
-              <w:rPr>
-                <w:spacing w:val="-6"/>
-                <w:sz w:val="24"/>
-              </w:rPr>
-              <w:t xml:space="preserve"> </w:t>
-            </w:r>
-            <w:r>
-              <w:rPr>
-                <w:sz w:val="24"/>
-              </w:rPr>
-              <w:t>initiatives taken for student improvements (retest, resubmissions etc.)</w:t>
-            </w:r>
-          </w:p>
-        </w:tc>
-      </w:tr>
-      <w:tr>
-        <w:trPr>
-          <w:trHeight w:val="681"/>
-        </w:trPr>
-        <w:tc>
-          <w:tcPr>
-            <w:tcW w:w="996" w:type="dxa"/>
-          </w:tcPr>
-          <w:p>
-            <w:pPr>
-              <w:pStyle w:val="TableParagraph"/>
-              <w:spacing w:before="133"/>
-              <w:ind w:left="12"/>
-              <w:jc w:val="center"/>
-              <w:rPr>
-                <w:b/>
-                <w:sz w:val="24"/>
-              </w:rPr>
-            </w:pPr>
-            <w:r>
-              <w:rPr>
-                <w:b/>
-                <w:spacing w:val="-5"/>
-                <w:sz w:val="24"/>
-              </w:rPr>
-              <w:t>24</w:t>
-            </w:r>
-          </w:p>
-        </w:tc>
-        <w:tc>
-          <w:tcPr>
-            <w:tcW w:w="8819" w:type="dxa"/>
-          </w:tcPr>
-          <w:p>
-            <w:pPr>
-              <w:pStyle w:val="TableParagraph"/>
-              <w:spacing w:before="1"/>
-              <w:ind w:left="107"/>
-              <w:rPr>
-                <w:sz w:val="24"/>
-              </w:rPr>
-            </w:pPr>
-            <w:r>
-              <w:rPr>
-                <w:sz w:val="24"/>
-              </w:rPr>
-              <w:t>End</w:t>
-            </w:r>
-            <w:r>
-              <w:rPr>
-                <w:spacing w:val="-4"/>
-                <w:sz w:val="24"/>
-              </w:rPr>
-              <w:t xml:space="preserve"> </w:t>
-            </w:r>
-            <w:r>
-              <w:rPr>
-                <w:sz w:val="24"/>
-              </w:rPr>
-              <w:t>Semester</w:t>
-            </w:r>
-            <w:r>
-              <w:rPr>
-                <w:spacing w:val="-1"/>
-                <w:sz w:val="24"/>
-              </w:rPr>
-              <w:t xml:space="preserve"> </w:t>
-            </w:r>
-            <w:r>
-              <w:rPr>
-                <w:sz w:val="24"/>
-              </w:rPr>
-              <w:t>Question</w:t>
-            </w:r>
-            <w:r>
-              <w:rPr>
-                <w:spacing w:val="-4"/>
-                <w:sz w:val="24"/>
-              </w:rPr>
-              <w:t xml:space="preserve"> </w:t>
-            </w:r>
-            <w:r>
-              <w:rPr>
-                <w:sz w:val="24"/>
-              </w:rPr>
-              <w:t>papers</w:t>
-            </w:r>
-            <w:r>
-              <w:rPr>
-                <w:spacing w:val="-4"/>
-                <w:sz w:val="24"/>
-              </w:rPr>
-              <w:t xml:space="preserve"> </w:t>
-            </w:r>
-            <w:r>
-              <w:rPr>
-                <w:sz w:val="24"/>
-              </w:rPr>
-              <w:t>with</w:t>
-            </w:r>
-            <w:r>
-              <w:rPr>
-                <w:spacing w:val="-3"/>
-                <w:sz w:val="24"/>
-              </w:rPr>
-              <w:t xml:space="preserve"> </w:t>
-            </w:r>
-            <w:r>
-              <w:rPr>
-                <w:sz w:val="24"/>
-              </w:rPr>
-              <w:t>sample</w:t>
-            </w:r>
-            <w:r>
-              <w:rPr>
-                <w:spacing w:val="-4"/>
-                <w:sz w:val="24"/>
-              </w:rPr>
-              <w:t xml:space="preserve"> </w:t>
-            </w:r>
-            <w:r>
-              <w:rPr>
-                <w:spacing w:val="-2"/>
-                <w:sz w:val="24"/>
-              </w:rPr>
-              <w:t>solutions</w:t>
+              <w:t>CO attainment analysis with the reflection on feedback on course outcomes</w:t>
             </w:r>
           </w:p>
         </w:tc>
@@ -3702,7 +3268,23 @@
                 <w:spacing w:val="-5"/>
                 <w:sz w:val="24"/>
               </w:rPr>
-              <w:t>25</w:t>
+              <w:t>2</w:t>
+            </w:r>
+            <w:r>
+              <w:rPr>
+                <w:b/>
+                <w:spacing w:val="-5"/>
+                <w:sz w:val="24"/>
+              </w:rPr>
+              <w:t>1</w:t>
+            </w:r>
+            <w:r>
+              <w:rPr>
+                <w:b/>
+                <w:spacing w:val="-5"/>
+                <w:sz w:val="24"/>
+              </w:rPr>
+              <w:t>.</w:t>
             </w:r>
           </w:p>
         </w:tc>
@@ -3880,7 +3462,23 @@
                 <w:spacing w:val="-5"/>
                 <w:sz w:val="24"/>
               </w:rPr>
-              <w:t>26</w:t>
+              <w:t>2</w:t>
+            </w:r>
+            <w:r>
+              <w:rPr>
+                <w:b/>
+                <w:spacing w:val="-5"/>
+                <w:sz w:val="24"/>
+              </w:rPr>
+              <w:t>2</w:t>
+            </w:r>
+            <w:r>
+              <w:rPr>
+                <w:b/>
+                <w:spacing w:val="-5"/>
+                <w:sz w:val="24"/>
+              </w:rPr>
+              <w:t>.</w:t>
             </w:r>
           </w:p>
         </w:tc>
@@ -4061,7 +3659,23 @@
                 <w:spacing w:val="-5"/>
                 <w:sz w:val="24"/>
               </w:rPr>
-              <w:t>27</w:t>
+              <w:t>2</w:t>
+            </w:r>
+            <w:r>
+              <w:rPr>
+                <w:b/>
+                <w:spacing w:val="-5"/>
+                <w:sz w:val="24"/>
+              </w:rPr>
+              <w:t>3</w:t>
+            </w:r>
+            <w:r>
+              <w:rPr>
+                <w:b/>
+                <w:spacing w:val="-5"/>
+                <w:sz w:val="24"/>
+              </w:rPr>
+              <w:t>.</w:t>
             </w:r>
           </w:p>
         </w:tc>
@@ -4239,23 +3853,7 @@
           <w:spacing w:val="-2"/>
           <w:sz w:val="24"/>
         </w:rPr>
-        <w:t>{{</w:t>
-      </w:r>
-      <w:proofErr w:type="spellStart"/>
-      <w:r>
-        <w:rPr>
-          <w:spacing w:val="-2"/>
-          <w:sz w:val="24"/>
-        </w:rPr>
-        <w:t>course_code</w:t>
-      </w:r>
-      <w:proofErr w:type="spellEnd"/>
-      <w:r>
-        <w:rPr>
-          <w:spacing w:val="-2"/>
-          <w:sz w:val="24"/>
-        </w:rPr>
-        <w:t>}}</w:t>
+        <w:t>{{course_code}}</w:t>
       </w:r>
     </w:p>
     <w:p>
@@ -4309,23 +3907,7 @@
           <w:spacing w:val="-2"/>
           <w:sz w:val="24"/>
         </w:rPr>
-        <w:t>{{</w:t>
-      </w:r>
-      <w:proofErr w:type="spellStart"/>
-      <w:r>
-        <w:rPr>
-          <w:spacing w:val="-2"/>
-          <w:sz w:val="24"/>
-        </w:rPr>
-        <w:t>course_name</w:t>
-      </w:r>
-      <w:proofErr w:type="spellEnd"/>
-      <w:r>
-        <w:rPr>
-          <w:spacing w:val="-2"/>
-          <w:sz w:val="24"/>
-        </w:rPr>
-        <w:t>}}</w:t>
+        <w:t>{{course_name}}</w:t>
       </w:r>
     </w:p>
     <w:p>
@@ -6981,27 +6563,7 @@
           <w:sz w:val="24"/>
           <w:szCs w:val="24"/>
         </w:rPr>
-        <w:t xml:space="preserve">PEO 2: Achieve professional development through self-learning to adapt to the technological changes in the </w:t>
-      </w:r>
-      <w:proofErr w:type="gramStart"/>
-      <w:r>
-        <w:rPr>
-          <w:b w:val="0"/>
-          <w:bCs w:val="0"/>
-          <w:sz w:val="24"/>
-          <w:szCs w:val="24"/>
-        </w:rPr>
-        <w:t>ever changing</w:t>
-      </w:r>
-      <w:proofErr w:type="gramEnd"/>
-      <w:r>
-        <w:rPr>
-          <w:b w:val="0"/>
-          <w:bCs w:val="0"/>
-          <w:sz w:val="24"/>
-          <w:szCs w:val="24"/>
-        </w:rPr>
-        <w:t xml:space="preserve"> field of computing.</w:t>
+        <w:t>PEO 2: Achieve professional development through self-learning to adapt to the technological changes in the ever changing field of computing.</w:t>
       </w:r>
     </w:p>
     <w:p>
@@ -7752,15 +7314,7 @@
                             <w:t>(</w:t>
                           </w:r>
                           <w:r>
-                            <w:t>{{</w:t>
-                          </w:r>
-                          <w:proofErr w:type="spellStart"/>
-                          <w:r>
-                            <w:t>course_code</w:t>
-                          </w:r>
-                          <w:proofErr w:type="spellEnd"/>
-                          <w:r>
-                            <w:t>}}</w:t>
+                            <w:t>{{course_code}}</w:t>
                           </w:r>
                           <w:r>
                             <w:t>),</w:t>
@@ -7832,15 +7386,7 @@
                       <w:t>(</w:t>
                     </w:r>
                     <w:r>
-                      <w:t>{{</w:t>
-                    </w:r>
-                    <w:proofErr w:type="spellStart"/>
-                    <w:r>
-                      <w:t>course_code</w:t>
-                    </w:r>
-                    <w:proofErr w:type="spellEnd"/>
-                    <w:r>
-                      <w:t>}}</w:t>
+                      <w:t>{{course_code}}</w:t>
                     </w:r>
                     <w:r>
                       <w:t>),</w:t>
@@ -7902,7 +7448,6 @@
       <w:lvlJc w:val="left"/>
       <w:pPr>
         <w:ind w:left="835" w:hanging="360"/>
-        <w:jc w:val="left"/>
       </w:pPr>
       <w:rPr>
         <w:rFonts w:ascii="Times New Roman" w:eastAsia="Times New Roman" w:hAnsi="Times New Roman" w:cs="Times New Roman" w:hint="default"/>
@@ -8148,7 +7693,6 @@
       <w:lvlJc w:val="left"/>
       <w:pPr>
         <w:ind w:left="840" w:hanging="360"/>
-        <w:jc w:val="left"/>
       </w:pPr>
       <w:rPr>
         <w:rFonts w:ascii="Times New Roman" w:eastAsia="Times New Roman" w:hAnsi="Times New Roman" w:cs="Times New Roman" w:hint="default"/>
@@ -8392,7 +7936,6 @@
       <w:lvlJc w:val="left"/>
       <w:pPr>
         <w:ind w:left="840" w:hanging="360"/>
-        <w:jc w:val="left"/>
       </w:pPr>
       <w:rPr>
         <w:rFonts w:ascii="Times New Roman" w:eastAsia="Times New Roman" w:hAnsi="Times New Roman" w:cs="Times New Roman" w:hint="default"/>
@@ -8515,7 +8058,6 @@
       <w:lvlJc w:val="left"/>
       <w:pPr>
         <w:ind w:left="835" w:hanging="360"/>
-        <w:jc w:val="left"/>
       </w:pPr>
       <w:rPr>
         <w:rFonts w:ascii="Times New Roman" w:eastAsia="Times New Roman" w:hAnsi="Times New Roman" w:cs="Times New Roman" w:hint="default"/>
@@ -9002,7 +8544,6 @@
       <w:lvlJc w:val="left"/>
       <w:pPr>
         <w:ind w:left="835" w:hanging="360"/>
-        <w:jc w:val="left"/>
       </w:pPr>
       <w:rPr>
         <w:rFonts w:ascii="Times New Roman" w:eastAsia="Times New Roman" w:hAnsi="Times New Roman" w:cs="Times New Roman" w:hint="default"/>
@@ -9125,7 +8666,6 @@
       <w:lvlJc w:val="left"/>
       <w:pPr>
         <w:ind w:left="835" w:hanging="360"/>
-        <w:jc w:val="left"/>
       </w:pPr>
       <w:rPr>
         <w:rFonts w:ascii="Times New Roman" w:eastAsia="Times New Roman" w:hAnsi="Times New Roman" w:cs="Times New Roman" w:hint="default"/>
@@ -9248,7 +8788,6 @@
       <w:lvlJc w:val="left"/>
       <w:pPr>
         <w:ind w:left="1360" w:hanging="480"/>
-        <w:jc w:val="left"/>
       </w:pPr>
       <w:rPr>
         <w:rFonts w:hint="default"/>
@@ -9602,7 +9141,6 @@
       <w:lvlJc w:val="left"/>
       <w:pPr>
         <w:ind w:left="379" w:hanging="260"/>
-        <w:jc w:val="left"/>
       </w:pPr>
       <w:rPr>
         <w:rFonts w:ascii="Times New Roman" w:eastAsia="Times New Roman" w:hAnsi="Times New Roman" w:cs="Times New Roman" w:hint="default"/>
@@ -9725,7 +9263,6 @@
       <w:lvlJc w:val="left"/>
       <w:pPr>
         <w:ind w:left="835" w:hanging="360"/>
-        <w:jc w:val="left"/>
       </w:pPr>
       <w:rPr>
         <w:rFonts w:ascii="Times New Roman" w:eastAsia="Times New Roman" w:hAnsi="Times New Roman" w:cs="Times New Roman" w:hint="default"/>
@@ -9848,7 +9385,6 @@
       <w:lvlJc w:val="left"/>
       <w:pPr>
         <w:ind w:left="835" w:hanging="360"/>
-        <w:jc w:val="left"/>
       </w:pPr>
       <w:rPr>
         <w:rFonts w:ascii="Times New Roman" w:eastAsia="Times New Roman" w:hAnsi="Times New Roman" w:cs="Times New Roman" w:hint="default"/>
@@ -9971,7 +9507,6 @@
       <w:lvlJc w:val="left"/>
       <w:pPr>
         <w:ind w:left="727" w:hanging="252"/>
-        <w:jc w:val="left"/>
       </w:pPr>
       <w:rPr>
         <w:rFonts w:ascii="Times New Roman" w:eastAsia="Times New Roman" w:hAnsi="Times New Roman" w:cs="Times New Roman" w:hint="default"/>
@@ -10094,7 +9629,6 @@
       <w:lvlJc w:val="left"/>
       <w:pPr>
         <w:ind w:left="835" w:hanging="360"/>
-        <w:jc w:val="left"/>
       </w:pPr>
       <w:rPr>
         <w:rFonts w:ascii="Times New Roman" w:eastAsia="Times New Roman" w:hAnsi="Times New Roman" w:cs="Times New Roman" w:hint="default"/>

</xml_diff>

<commit_message>
updated words and formattings
</commit_message>
<xml_diff>
--- a/backend/extractor/1.docx
+++ b/backend/extractor/1.docx
@@ -50,15 +50,13 @@
       </w:pPr>
       <w:r>
         <w:rPr>
-          <w:rFonts w:ascii="Times New Roman"/>
           <w:noProof/>
-          <w:sz w:val="20"/>
         </w:rPr>
         <w:drawing>
-          <wp:inline distT="0" distB="0" distL="0" distR="0" wp14:anchorId="7044592D" wp14:editId="523F2702">
-            <wp:extent cx="2189445" cy="1926336"/>
-            <wp:effectExtent l="0" t="0" r="0" b="4445"/>
-            <wp:docPr id="2106842579" name="Picture 3"/>
+          <wp:inline distT="0" distB="0" distL="0" distR="0" wp14:anchorId="0F9B48C4" wp14:editId="63384D1A">
+            <wp:extent cx="2038637" cy="2219325"/>
+            <wp:effectExtent l="0" t="0" r="0" b="0"/>
+            <wp:docPr id="890340819" name="Picture 3"/>
             <wp:cNvGraphicFramePr>
               <a:graphicFrameLocks xmlns:a="http://schemas.openxmlformats.org/drawingml/2006/main" noChangeAspect="1"/>
             </wp:cNvGraphicFramePr>
@@ -66,29 +64,36 @@
               <a:graphicData uri="http://schemas.openxmlformats.org/drawingml/2006/picture">
                 <pic:pic xmlns:pic="http://schemas.openxmlformats.org/drawingml/2006/picture">
                   <pic:nvPicPr>
-                    <pic:cNvPr id="2106842579" name="Picture 2106842579"/>
-                    <pic:cNvPicPr/>
+                    <pic:cNvPr id="0" name="Picture 1"/>
+                    <pic:cNvPicPr>
+                      <a:picLocks noChangeAspect="1" noChangeArrowheads="1"/>
+                    </pic:cNvPicPr>
                   </pic:nvPicPr>
                   <pic:blipFill>
-                    <a:blip r:embed="rId7">
+                    <a:blip r:embed="rId7" cstate="print">
                       <a:extLst>
                         <a:ext uri="{28A0092B-C50C-407E-A947-70E740481C1C}">
                           <a14:useLocalDpi xmlns:a14="http://schemas.microsoft.com/office/drawing/2010/main" val="0"/>
                         </a:ext>
                       </a:extLst>
                     </a:blip>
+                    <a:srcRect/>
                     <a:stretch>
                       <a:fillRect/>
                     </a:stretch>
                   </pic:blipFill>
-                  <pic:spPr>
+                  <pic:spPr bwMode="auto">
                     <a:xfrm>
                       <a:off x="0" y="0"/>
-                      <a:ext cx="2216465" cy="1950109"/>
+                      <a:ext cx="2056227" cy="2238475"/>
                     </a:xfrm>
                     <a:prstGeom prst="rect">
                       <a:avLst/>
                     </a:prstGeom>
+                    <a:noFill/>
+                    <a:ln>
+                      <a:noFill/>
+                    </a:ln>
                   </pic:spPr>
                 </pic:pic>
               </a:graphicData>
@@ -274,12 +279,31 @@
         <w:jc w:val="center"/>
         <w:rPr>
           <w:b/>
-        </w:rPr>
-      </w:pPr>
-      <w:r>
-        <w:t xml:space="preserve">Program: </w:t>
-      </w:r>
-      <w:r>
+          <w:sz w:val="28"/>
+          <w:szCs w:val="28"/>
+        </w:rPr>
+      </w:pPr>
+      <w:r>
+        <w:rPr>
+          <w:b/>
+          <w:bCs/>
+          <w:sz w:val="28"/>
+          <w:szCs w:val="28"/>
+        </w:rPr>
+        <w:t>Program</w:t>
+      </w:r>
+      <w:r>
+        <w:rPr>
+          <w:sz w:val="28"/>
+          <w:szCs w:val="28"/>
+        </w:rPr>
+        <w:t xml:space="preserve">: </w:t>
+      </w:r>
+      <w:r>
+        <w:rPr>
+          <w:sz w:val="28"/>
+          <w:szCs w:val="28"/>
+        </w:rPr>
         <w:t>Computer Science Engineering</w:t>
       </w:r>
     </w:p>
@@ -298,7 +322,15 @@
           <w:b/>
           <w:sz w:val="34"/>
         </w:rPr>
-        <w:t>Course Code:</w:t>
+        <w:t xml:space="preserve">Course </w:t>
+      </w:r>
+      <w:proofErr w:type="gramStart"/>
+      <w:r>
+        <w:rPr>
+          <w:b/>
+          <w:sz w:val="34"/>
+        </w:rPr>
+        <w:t>Code:</w:t>
       </w:r>
       <w:r>
         <w:rPr>
@@ -314,6 +346,8 @@
         </w:rPr>
         <w:t>{{</w:t>
       </w:r>
+      <w:proofErr w:type="spellStart"/>
+      <w:proofErr w:type="gramEnd"/>
       <w:r>
         <w:rPr>
           <w:sz w:val="36"/>
@@ -321,6 +355,7 @@
         </w:rPr>
         <w:t>course_code</w:t>
       </w:r>
+      <w:proofErr w:type="spellEnd"/>
       <w:r>
         <w:rPr>
           <w:sz w:val="36"/>
@@ -360,6 +395,7 @@
         </w:rPr>
         <w:t>{{</w:t>
       </w:r>
+      <w:proofErr w:type="spellStart"/>
       <w:r>
         <w:rPr>
           <w:sz w:val="36"/>
@@ -367,6 +403,7 @@
         </w:rPr>
         <w:t>course_name</w:t>
       </w:r>
+      <w:proofErr w:type="spellEnd"/>
       <w:r>
         <w:rPr>
           <w:sz w:val="36"/>
@@ -421,6 +458,7 @@
           <w:sz w:val="34"/>
         </w:rPr>
       </w:pPr>
+      <w:proofErr w:type="gramStart"/>
       <w:r>
         <w:rPr>
           <w:b/>
@@ -439,7 +477,15 @@
           <w:sz w:val="36"/>
           <w:szCs w:val="32"/>
         </w:rPr>
-        <w:t>{{Session}}</w:t>
+        <w:t>{{</w:t>
+      </w:r>
+      <w:proofErr w:type="gramEnd"/>
+      <w:r>
+        <w:rPr>
+          <w:sz w:val="36"/>
+          <w:szCs w:val="32"/>
+        </w:rPr>
+        <w:t>Session}}</w:t>
       </w:r>
     </w:p>
     <w:p>
@@ -2475,12 +2521,6 @@
         <w:sectPr>
           <w:pgSz w:w="12240" w:h="15840"/>
           <w:pgMar w:top="1360" w:right="480" w:bottom="1260" w:left="560" w:header="768" w:footer="1061" w:gutter="0"/>
-          <w:pgBorders w:offsetFrom="page">
-            <w:top w:val="triple" w:sz="4" w:space="25" w:color="000000"/>
-            <w:left w:val="triple" w:sz="4" w:space="25" w:color="000000"/>
-            <w:bottom w:val="triple" w:sz="4" w:space="25" w:color="000000"/>
-            <w:right w:val="triple" w:sz="4" w:space="25" w:color="000000"/>
-          </w:pgBorders>
           <w:cols w:space="720"/>
         </w:sectPr>
       </w:pPr>
@@ -3853,7 +3893,23 @@
           <w:spacing w:val="-2"/>
           <w:sz w:val="24"/>
         </w:rPr>
-        <w:t>{{course_code}}</w:t>
+        <w:t>{{</w:t>
+      </w:r>
+      <w:proofErr w:type="spellStart"/>
+      <w:r>
+        <w:rPr>
+          <w:spacing w:val="-2"/>
+          <w:sz w:val="24"/>
+        </w:rPr>
+        <w:t>course_code</w:t>
+      </w:r>
+      <w:proofErr w:type="spellEnd"/>
+      <w:r>
+        <w:rPr>
+          <w:spacing w:val="-2"/>
+          <w:sz w:val="24"/>
+        </w:rPr>
+        <w:t>}}</w:t>
       </w:r>
     </w:p>
     <w:p>
@@ -3907,7 +3963,23 @@
           <w:spacing w:val="-2"/>
           <w:sz w:val="24"/>
         </w:rPr>
-        <w:t>{{course_name}}</w:t>
+        <w:t>{{</w:t>
+      </w:r>
+      <w:proofErr w:type="spellStart"/>
+      <w:r>
+        <w:rPr>
+          <w:spacing w:val="-2"/>
+          <w:sz w:val="24"/>
+        </w:rPr>
+        <w:t>course_name</w:t>
+      </w:r>
+      <w:proofErr w:type="spellEnd"/>
+      <w:r>
+        <w:rPr>
+          <w:spacing w:val="-2"/>
+          <w:sz w:val="24"/>
+        </w:rPr>
+        <w:t>}}</w:t>
       </w:r>
     </w:p>
     <w:p>
@@ -6563,7 +6635,27 @@
           <w:sz w:val="24"/>
           <w:szCs w:val="24"/>
         </w:rPr>
-        <w:t>PEO 2: Achieve professional development through self-learning to adapt to the technological changes in the ever changing field of computing.</w:t>
+        <w:t xml:space="preserve">PEO 2: Achieve professional development through self-learning to adapt to the technological changes in the </w:t>
+      </w:r>
+      <w:proofErr w:type="gramStart"/>
+      <w:r>
+        <w:rPr>
+          <w:b w:val="0"/>
+          <w:bCs w:val="0"/>
+          <w:sz w:val="24"/>
+          <w:szCs w:val="24"/>
+        </w:rPr>
+        <w:t>ever changing</w:t>
+      </w:r>
+      <w:proofErr w:type="gramEnd"/>
+      <w:r>
+        <w:rPr>
+          <w:b w:val="0"/>
+          <w:bCs w:val="0"/>
+          <w:sz w:val="24"/>
+          <w:szCs w:val="24"/>
+        </w:rPr>
+        <w:t xml:space="preserve"> field of computing.</w:t>
       </w:r>
     </w:p>
     <w:p>
@@ -6754,7 +6846,27 @@
           <w:sz w:val="24"/>
           <w:szCs w:val="24"/>
         </w:rPr>
-        <w:t>PO6: Use appropriate contextual knowledge of computer engineering to review and assess societal, health, legal, cultural, safety and contemporary issues and rationalize the ensuing responsibilities towards the society.</w:t>
+        <w:t xml:space="preserve">PO6: Use appropriate contextual knowledge of computer engineering to review and assess societal, health, legal, cultural, safety and contemporary issues and rationalize the ensuing responsibilities towards </w:t>
+      </w:r>
+      <w:proofErr w:type="gramStart"/>
+      <w:r>
+        <w:rPr>
+          <w:b w:val="0"/>
+          <w:bCs w:val="0"/>
+          <w:sz w:val="24"/>
+          <w:szCs w:val="24"/>
+        </w:rPr>
+        <w:t>the society</w:t>
+      </w:r>
+      <w:proofErr w:type="gramEnd"/>
+      <w:r>
+        <w:rPr>
+          <w:b w:val="0"/>
+          <w:bCs w:val="0"/>
+          <w:sz w:val="24"/>
+          <w:szCs w:val="24"/>
+        </w:rPr>
+        <w:t>.</w:t>
       </w:r>
     </w:p>
     <w:p>
@@ -6774,7 +6886,27 @@
           <w:sz w:val="24"/>
           <w:szCs w:val="24"/>
         </w:rPr>
-        <w:t>PO7: Adopt computer engineering practices in congruence with societal need, understand the working practices and its impact on natural resources for sustainable development.</w:t>
+        <w:t xml:space="preserve">PO7: Adopt computer engineering practices in congruence with societal need, understand the working practices and </w:t>
+      </w:r>
+      <w:proofErr w:type="gramStart"/>
+      <w:r>
+        <w:rPr>
+          <w:b w:val="0"/>
+          <w:bCs w:val="0"/>
+          <w:sz w:val="24"/>
+          <w:szCs w:val="24"/>
+        </w:rPr>
+        <w:t>its</w:t>
+      </w:r>
+      <w:proofErr w:type="gramEnd"/>
+      <w:r>
+        <w:rPr>
+          <w:b w:val="0"/>
+          <w:bCs w:val="0"/>
+          <w:sz w:val="24"/>
+          <w:szCs w:val="24"/>
+        </w:rPr>
+        <w:t xml:space="preserve"> impact on natural resources for sustainable development.</w:t>
       </w:r>
     </w:p>
     <w:p>
@@ -6834,7 +6966,27 @@
           <w:sz w:val="24"/>
           <w:szCs w:val="24"/>
         </w:rPr>
-        <w:t>PO10: Communicate effectively by capturing the desirable computer system requirements for preparation of specification documents, write clear and concise report such as laboratory files, research papers, thesis, and presentation materials.</w:t>
+        <w:t xml:space="preserve">PO10: Communicate effectively by capturing the desirable computer system requirements for preparation of specification documents, write clear and concise </w:t>
+      </w:r>
+      <w:proofErr w:type="gramStart"/>
+      <w:r>
+        <w:rPr>
+          <w:b w:val="0"/>
+          <w:bCs w:val="0"/>
+          <w:sz w:val="24"/>
+          <w:szCs w:val="24"/>
+        </w:rPr>
+        <w:t>report</w:t>
+      </w:r>
+      <w:proofErr w:type="gramEnd"/>
+      <w:r>
+        <w:rPr>
+          <w:b w:val="0"/>
+          <w:bCs w:val="0"/>
+          <w:sz w:val="24"/>
+          <w:szCs w:val="24"/>
+        </w:rPr>
+        <w:t xml:space="preserve"> such as laboratory files, research papers, thesis, and presentation materials.</w:t>
       </w:r>
     </w:p>
     <w:p>
@@ -7314,7 +7466,15 @@
                             <w:t>(</w:t>
                           </w:r>
                           <w:r>
-                            <w:t>{{course_code}}</w:t>
+                            <w:t>{{</w:t>
+                          </w:r>
+                          <w:proofErr w:type="spellStart"/>
+                          <w:r>
+                            <w:t>course_code</w:t>
+                          </w:r>
+                          <w:proofErr w:type="spellEnd"/>
+                          <w:r>
+                            <w:t>}}</w:t>
                           </w:r>
                           <w:r>
                             <w:t>),</w:t>
@@ -7386,7 +7546,15 @@
                       <w:t>(</w:t>
                     </w:r>
                     <w:r>
-                      <w:t>{{course_code}}</w:t>
+                      <w:t>{{</w:t>
+                    </w:r>
+                    <w:proofErr w:type="spellStart"/>
+                    <w:r>
+                      <w:t>course_code</w:t>
+                    </w:r>
+                    <w:proofErr w:type="spellEnd"/>
+                    <w:r>
+                      <w:t>}}</w:t>
                     </w:r>
                     <w:r>
                       <w:t>),</w:t>

</xml_diff>